<commit_message>
cập nhật tuần 2, 3
</commit_message>
<xml_diff>
--- a/Nghiên cứu đề tài.docx
+++ b/Nghiên cứu đề tài.docx
@@ -558,6 +558,1466 @@
       <w:r>
         <w:t>Dùng RFID để quản lý việc gửi xe và ra vào phòng thuê</w:t>
       </w:r>
+    </w:p>
+    <w:p/>
+    <w:p>
+      <w:r>
+        <w:br w:type="page"/>
+      </w:r>
+    </w:p>
+    <w:p>
+      <w:pPr>
+        <w:pStyle w:val="ListParagraph"/>
+        <w:numPr>
+          <w:ilvl w:val="0"/>
+          <w:numId w:val="1"/>
+        </w:numPr>
+      </w:pPr>
+      <w:r>
+        <w:lastRenderedPageBreak/>
+        <w:t>Đặc tả cho usecase</w:t>
+      </w:r>
+    </w:p>
+    <w:tbl>
+      <w:tblPr>
+        <w:tblStyle w:val="TableGrid"/>
+        <w:tblW w:w="0" w:type="auto"/>
+        <w:tblInd w:w="720" w:type="dxa"/>
+        <w:tblLook w:val="04A0" w:firstRow="1" w:lastRow="0" w:firstColumn="1" w:lastColumn="0" w:noHBand="0" w:noVBand="1"/>
+      </w:tblPr>
+      <w:tblGrid>
+        <w:gridCol w:w="693"/>
+        <w:gridCol w:w="1134"/>
+        <w:gridCol w:w="1843"/>
+        <w:gridCol w:w="2551"/>
+        <w:gridCol w:w="2409"/>
+      </w:tblGrid>
+      <w:tr>
+        <w:tc>
+          <w:tcPr>
+            <w:tcW w:w="693" w:type="dxa"/>
+          </w:tcPr>
+          <w:p>
+            <w:pPr>
+              <w:pStyle w:val="ListParagraph"/>
+              <w:ind w:left="0"/>
+            </w:pPr>
+            <w:r>
+              <w:t>stt</w:t>
+            </w:r>
+          </w:p>
+        </w:tc>
+        <w:tc>
+          <w:tcPr>
+            <w:tcW w:w="1134" w:type="dxa"/>
+          </w:tcPr>
+          <w:p>
+            <w:pPr>
+              <w:pStyle w:val="ListParagraph"/>
+              <w:ind w:left="0"/>
+            </w:pPr>
+            <w:r>
+              <w:t>user</w:t>
+            </w:r>
+          </w:p>
+        </w:tc>
+        <w:tc>
+          <w:tcPr>
+            <w:tcW w:w="1843" w:type="dxa"/>
+          </w:tcPr>
+          <w:p>
+            <w:pPr>
+              <w:pStyle w:val="ListParagraph"/>
+              <w:ind w:left="0"/>
+            </w:pPr>
+            <w:r>
+              <w:t>Tên usecase</w:t>
+            </w:r>
+          </w:p>
+        </w:tc>
+        <w:tc>
+          <w:tcPr>
+            <w:tcW w:w="2551" w:type="dxa"/>
+          </w:tcPr>
+          <w:p>
+            <w:pPr>
+              <w:pStyle w:val="ListParagraph"/>
+              <w:ind w:left="0"/>
+            </w:pPr>
+            <w:r>
+              <w:t>Đặc tả</w:t>
+            </w:r>
+          </w:p>
+        </w:tc>
+        <w:tc>
+          <w:tcPr>
+            <w:tcW w:w="2409" w:type="dxa"/>
+          </w:tcPr>
+          <w:p>
+            <w:pPr>
+              <w:pStyle w:val="ListParagraph"/>
+              <w:ind w:left="0"/>
+            </w:pPr>
+            <w:r>
+              <w:t>Ràng buộc</w:t>
+            </w:r>
+          </w:p>
+        </w:tc>
+      </w:tr>
+      <w:tr>
+        <w:tc>
+          <w:tcPr>
+            <w:tcW w:w="693" w:type="dxa"/>
+          </w:tcPr>
+          <w:p>
+            <w:pPr>
+              <w:pStyle w:val="ListParagraph"/>
+              <w:ind w:left="0"/>
+            </w:pPr>
+            <w:r>
+              <w:t>1</w:t>
+            </w:r>
+          </w:p>
+        </w:tc>
+        <w:tc>
+          <w:tcPr>
+            <w:tcW w:w="1134" w:type="dxa"/>
+          </w:tcPr>
+          <w:p>
+            <w:pPr>
+              <w:pStyle w:val="ListParagraph"/>
+              <w:ind w:left="0"/>
+            </w:pPr>
+            <w:r>
+              <w:t>Chủ trọ</w:t>
+            </w:r>
+          </w:p>
+        </w:tc>
+        <w:tc>
+          <w:tcPr>
+            <w:tcW w:w="1843" w:type="dxa"/>
+          </w:tcPr>
+          <w:p>
+            <w:pPr>
+              <w:pStyle w:val="ListParagraph"/>
+              <w:ind w:left="0"/>
+            </w:pPr>
+            <w:r>
+              <w:t>Thêm khách thuê</w:t>
+            </w:r>
+          </w:p>
+        </w:tc>
+        <w:tc>
+          <w:tcPr>
+            <w:tcW w:w="2551" w:type="dxa"/>
+          </w:tcPr>
+          <w:p>
+            <w:pPr>
+              <w:rPr>
+                <w:rFonts w:ascii="Calibri" w:hAnsi="Calibri" w:cs="Calibri"/>
+                <w:color w:val="000000"/>
+              </w:rPr>
+            </w:pPr>
+            <w:r>
+              <w:rPr>
+                <w:rFonts w:ascii="Calibri" w:hAnsi="Calibri" w:cs="Calibri"/>
+                <w:color w:val="000000"/>
+              </w:rPr>
+              <w:t>Chủ nhà hoặc khách đặt thuê truy cập hệ thố</w:t>
+            </w:r>
+            <w:r>
+              <w:rPr>
+                <w:rFonts w:ascii="Calibri" w:hAnsi="Calibri" w:cs="Calibri"/>
+                <w:color w:val="000000"/>
+              </w:rPr>
+              <w:t>ng</w:t>
+            </w:r>
+          </w:p>
+          <w:p>
+            <w:pPr>
+              <w:rPr>
+                <w:rFonts w:ascii="Calibri" w:hAnsi="Calibri" w:cs="Calibri"/>
+                <w:color w:val="000000"/>
+              </w:rPr>
+            </w:pPr>
+          </w:p>
+          <w:p>
+            <w:pPr>
+              <w:rPr>
+                <w:rFonts w:ascii="Calibri" w:hAnsi="Calibri" w:cs="Calibri"/>
+                <w:color w:val="000000"/>
+              </w:rPr>
+            </w:pPr>
+            <w:r>
+              <w:rPr>
+                <w:rFonts w:ascii="Calibri" w:hAnsi="Calibri" w:cs="Calibri"/>
+                <w:color w:val="000000"/>
+              </w:rPr>
+              <w:t>N</w:t>
+            </w:r>
+            <w:r>
+              <w:rPr>
+                <w:rFonts w:ascii="Calibri" w:hAnsi="Calibri" w:cs="Calibri"/>
+                <w:color w:val="000000"/>
+              </w:rPr>
+              <w:t>hập thông tin khách thuê, phòng thuê</w:t>
+            </w:r>
+            <w:r>
+              <w:rPr>
+                <w:rFonts w:ascii="Calibri" w:hAnsi="Calibri" w:cs="Calibri"/>
+                <w:color w:val="000000"/>
+              </w:rPr>
+              <w:br/>
+            </w:r>
+          </w:p>
+          <w:p>
+            <w:pPr>
+              <w:rPr>
+                <w:rFonts w:ascii="Calibri" w:hAnsi="Calibri" w:cs="Calibri"/>
+                <w:color w:val="000000"/>
+              </w:rPr>
+            </w:pPr>
+            <w:r>
+              <w:rPr>
+                <w:rFonts w:ascii="Calibri" w:hAnsi="Calibri" w:cs="Calibri"/>
+                <w:color w:val="000000"/>
+              </w:rPr>
+              <w:t>Q</w:t>
+            </w:r>
+            <w:r>
+              <w:rPr>
+                <w:rFonts w:ascii="Calibri" w:hAnsi="Calibri" w:cs="Calibri"/>
+                <w:color w:val="000000"/>
+              </w:rPr>
+              <w:t xml:space="preserve">uẹt thẻ RFID </w:t>
+            </w:r>
+          </w:p>
+          <w:p>
+            <w:pPr>
+              <w:rPr>
+                <w:rFonts w:ascii="Calibri" w:hAnsi="Calibri" w:cs="Calibri"/>
+                <w:color w:val="000000"/>
+              </w:rPr>
+            </w:pPr>
+          </w:p>
+          <w:p>
+            <w:pPr>
+              <w:rPr>
+                <w:rFonts w:ascii="Calibri" w:hAnsi="Calibri" w:cs="Calibri"/>
+                <w:color w:val="000000"/>
+              </w:rPr>
+            </w:pPr>
+            <w:r>
+              <w:rPr>
+                <w:rFonts w:ascii="Calibri" w:hAnsi="Calibri" w:cs="Calibri"/>
+                <w:color w:val="000000"/>
+              </w:rPr>
+              <w:t>Nếu thẻ RFID hợp lệ, tức có trong danh sách thẻ được hệ thống nhận diện được</w:t>
+            </w:r>
+          </w:p>
+          <w:p>
+            <w:pPr>
+              <w:rPr>
+                <w:rFonts w:ascii="Calibri" w:hAnsi="Calibri" w:cs="Calibri"/>
+                <w:color w:val="000000"/>
+              </w:rPr>
+            </w:pPr>
+          </w:p>
+          <w:p>
+            <w:pPr>
+              <w:rPr>
+                <w:rFonts w:ascii="Calibri" w:hAnsi="Calibri" w:cs="Calibri"/>
+                <w:color w:val="000000"/>
+              </w:rPr>
+            </w:pPr>
+            <w:r>
+              <w:rPr>
+                <w:rFonts w:ascii="Calibri" w:hAnsi="Calibri" w:cs="Calibri"/>
+                <w:color w:val="000000"/>
+              </w:rPr>
+              <w:t>=&gt; G</w:t>
+            </w:r>
+            <w:r>
+              <w:rPr>
+                <w:rFonts w:ascii="Calibri" w:hAnsi="Calibri" w:cs="Calibri"/>
+                <w:color w:val="000000"/>
+              </w:rPr>
+              <w:t xml:space="preserve">ắn ID của thẻ vào thông tin thuê phòng, </w:t>
+            </w:r>
+            <w:r>
+              <w:rPr>
+                <w:rFonts w:ascii="Calibri" w:hAnsi="Calibri" w:cs="Calibri"/>
+                <w:color w:val="000000"/>
+              </w:rPr>
+              <w:br/>
+              <w:t>lưu lại và lập hợp đồng thuê</w:t>
+            </w:r>
+            <w:r>
+              <w:rPr>
+                <w:rFonts w:ascii="Calibri" w:hAnsi="Calibri" w:cs="Calibri"/>
+                <w:color w:val="000000"/>
+              </w:rPr>
+              <w:br/>
+            </w:r>
+          </w:p>
+          <w:p>
+            <w:pPr>
+              <w:rPr>
+                <w:rFonts w:ascii="Calibri" w:hAnsi="Calibri" w:cs="Calibri"/>
+                <w:color w:val="000000"/>
+              </w:rPr>
+            </w:pPr>
+            <w:r>
+              <w:rPr>
+                <w:rFonts w:ascii="Calibri" w:hAnsi="Calibri" w:cs="Calibri"/>
+                <w:color w:val="000000"/>
+              </w:rPr>
+              <w:t>Khi lưu hợp đồng, sẽ lưu trên hệ thống quản lý cửa, các mã thẻ RFID được phép vào phòng</w:t>
+            </w:r>
+          </w:p>
+          <w:p>
+            <w:pPr>
+              <w:rPr>
+                <w:rFonts w:ascii="Calibri" w:hAnsi="Calibri" w:cs="Calibri"/>
+                <w:color w:val="000000"/>
+              </w:rPr>
+            </w:pPr>
+          </w:p>
+          <w:p>
+            <w:pPr>
+              <w:rPr>
+                <w:rFonts w:ascii="Calibri" w:hAnsi="Calibri" w:cs="Calibri"/>
+                <w:color w:val="000000"/>
+              </w:rPr>
+            </w:pPr>
+            <w:r>
+              <w:rPr>
+                <w:rFonts w:ascii="Calibri" w:hAnsi="Calibri" w:cs="Calibri"/>
+                <w:color w:val="000000"/>
+              </w:rPr>
+              <w:t>Và trên cơ sở quản lý các thẻ RFID sẽ chuyển trạng thái của thẻ từ “Free” sang “in use”</w:t>
+            </w:r>
+          </w:p>
+          <w:p>
+            <w:pPr>
+              <w:pStyle w:val="ListParagraph"/>
+              <w:ind w:left="0"/>
+            </w:pPr>
+          </w:p>
+        </w:tc>
+        <w:tc>
+          <w:tcPr>
+            <w:tcW w:w="2409" w:type="dxa"/>
+          </w:tcPr>
+          <w:p>
+            <w:pPr>
+              <w:pStyle w:val="ListParagraph"/>
+              <w:ind w:left="0"/>
+            </w:pPr>
+            <w:r>
+              <w:t>Mỗi phòng chỉ có thể có 5 thẻ RFID được phép vào trong đó 4 thẻ là của khách thuê và 1 thẻ là của chủ trọ sử dụng dự phòng</w:t>
+            </w:r>
+          </w:p>
+        </w:tc>
+      </w:tr>
+      <w:tr>
+        <w:tc>
+          <w:tcPr>
+            <w:tcW w:w="693" w:type="dxa"/>
+          </w:tcPr>
+          <w:p>
+            <w:pPr>
+              <w:pStyle w:val="ListParagraph"/>
+              <w:ind w:left="0"/>
+            </w:pPr>
+            <w:r>
+              <w:t>2</w:t>
+            </w:r>
+          </w:p>
+        </w:tc>
+        <w:tc>
+          <w:tcPr>
+            <w:tcW w:w="1134" w:type="dxa"/>
+          </w:tcPr>
+          <w:p>
+            <w:pPr>
+              <w:pStyle w:val="ListParagraph"/>
+              <w:ind w:left="0"/>
+            </w:pPr>
+            <w:r>
+              <w:t>Chủ trọ</w:t>
+            </w:r>
+          </w:p>
+        </w:tc>
+        <w:tc>
+          <w:tcPr>
+            <w:tcW w:w="1843" w:type="dxa"/>
+          </w:tcPr>
+          <w:p>
+            <w:pPr>
+              <w:pStyle w:val="ListParagraph"/>
+              <w:ind w:left="0"/>
+            </w:pPr>
+            <w:r>
+              <w:t>Trả phòng khách thuê</w:t>
+            </w:r>
+          </w:p>
+        </w:tc>
+        <w:tc>
+          <w:tcPr>
+            <w:tcW w:w="2551" w:type="dxa"/>
+          </w:tcPr>
+          <w:p>
+            <w:pPr>
+              <w:rPr>
+                <w:rFonts w:ascii="Calibri" w:hAnsi="Calibri" w:cs="Calibri"/>
+                <w:color w:val="000000"/>
+              </w:rPr>
+            </w:pPr>
+            <w:r>
+              <w:rPr>
+                <w:rFonts w:ascii="Calibri" w:hAnsi="Calibri" w:cs="Calibri"/>
+                <w:color w:val="000000"/>
+              </w:rPr>
+              <w:t xml:space="preserve">Khi khách trả phòng, chủ nhà nhận lại thẻ RFID </w:t>
+            </w:r>
+            <w:r>
+              <w:rPr>
+                <w:rFonts w:ascii="Calibri" w:hAnsi="Calibri" w:cs="Calibri"/>
+                <w:color w:val="000000"/>
+              </w:rPr>
+              <w:br/>
+            </w:r>
+          </w:p>
+          <w:p>
+            <w:pPr>
+              <w:rPr>
+                <w:rFonts w:ascii="Calibri" w:hAnsi="Calibri" w:cs="Calibri"/>
+                <w:color w:val="000000"/>
+              </w:rPr>
+            </w:pPr>
+            <w:r>
+              <w:rPr>
+                <w:rFonts w:ascii="Calibri" w:hAnsi="Calibri" w:cs="Calibri"/>
+                <w:color w:val="000000"/>
+              </w:rPr>
+              <w:t>Q</w:t>
+            </w:r>
+            <w:r>
+              <w:rPr>
+                <w:rFonts w:ascii="Calibri" w:hAnsi="Calibri" w:cs="Calibri"/>
+                <w:color w:val="000000"/>
+              </w:rPr>
+              <w:t>uẹt thẻ RFID vào reader</w:t>
+            </w:r>
+            <w:r>
+              <w:rPr>
+                <w:rFonts w:ascii="Calibri" w:hAnsi="Calibri" w:cs="Calibri"/>
+                <w:color w:val="000000"/>
+              </w:rPr>
+              <w:br/>
+              <w:t>load thông tin hợp đồng thuê và thanh toán</w:t>
+            </w:r>
+          </w:p>
+          <w:p>
+            <w:pPr>
+              <w:rPr>
+                <w:rFonts w:ascii="Calibri" w:hAnsi="Calibri" w:cs="Calibri"/>
+                <w:color w:val="000000"/>
+              </w:rPr>
+            </w:pPr>
+            <w:r>
+              <w:rPr>
+                <w:rFonts w:ascii="Calibri" w:hAnsi="Calibri" w:cs="Calibri"/>
+                <w:color w:val="000000"/>
+              </w:rPr>
+              <w:br/>
+              <w:t>Sau khi thanh toán xong, thông tin thẻ RFID sẽ bị xóa trên thông tin cửa phòng</w:t>
+            </w:r>
+          </w:p>
+          <w:p>
+            <w:pPr>
+              <w:rPr>
+                <w:rFonts w:ascii="Calibri" w:hAnsi="Calibri" w:cs="Calibri"/>
+                <w:color w:val="000000"/>
+              </w:rPr>
+            </w:pPr>
+          </w:p>
+          <w:p>
+            <w:pPr>
+              <w:rPr>
+                <w:rFonts w:ascii="Calibri" w:hAnsi="Calibri" w:cs="Calibri"/>
+                <w:color w:val="000000"/>
+              </w:rPr>
+            </w:pPr>
+            <w:r>
+              <w:rPr>
+                <w:rFonts w:ascii="Calibri" w:hAnsi="Calibri" w:cs="Calibri"/>
+                <w:color w:val="000000"/>
+              </w:rPr>
+              <w:t>T</w:t>
+            </w:r>
+            <w:r>
+              <w:rPr>
+                <w:rFonts w:ascii="Calibri" w:hAnsi="Calibri" w:cs="Calibri"/>
+                <w:color w:val="000000"/>
+              </w:rPr>
+              <w:t xml:space="preserve">rên cơ sở quản lý các thẻ RFID sẽ chuyển trạng thái của thẻ từ </w:t>
+            </w:r>
+            <w:r>
+              <w:rPr>
+                <w:rFonts w:ascii="Calibri" w:hAnsi="Calibri" w:cs="Calibri"/>
+                <w:color w:val="000000"/>
+              </w:rPr>
+              <w:t>“in use</w:t>
+            </w:r>
+            <w:r>
+              <w:rPr>
+                <w:rFonts w:ascii="Calibri" w:hAnsi="Calibri" w:cs="Calibri"/>
+                <w:color w:val="000000"/>
+              </w:rPr>
+              <w:t xml:space="preserve">” sang </w:t>
+            </w:r>
+            <w:r>
+              <w:rPr>
+                <w:rFonts w:ascii="Calibri" w:hAnsi="Calibri" w:cs="Calibri"/>
+                <w:color w:val="000000"/>
+              </w:rPr>
+              <w:t>“free</w:t>
+            </w:r>
+            <w:r>
+              <w:rPr>
+                <w:rFonts w:ascii="Calibri" w:hAnsi="Calibri" w:cs="Calibri"/>
+                <w:color w:val="000000"/>
+              </w:rPr>
+              <w:t>”</w:t>
+            </w:r>
+          </w:p>
+          <w:p>
+            <w:pPr>
+              <w:pStyle w:val="ListParagraph"/>
+              <w:ind w:left="0"/>
+            </w:pPr>
+          </w:p>
+        </w:tc>
+        <w:tc>
+          <w:tcPr>
+            <w:tcW w:w="2409" w:type="dxa"/>
+          </w:tcPr>
+          <w:p>
+            <w:pPr>
+              <w:pStyle w:val="ListParagraph"/>
+              <w:ind w:left="0"/>
+            </w:pPr>
+          </w:p>
+        </w:tc>
+      </w:tr>
+      <w:tr>
+        <w:tc>
+          <w:tcPr>
+            <w:tcW w:w="693" w:type="dxa"/>
+          </w:tcPr>
+          <w:p>
+            <w:pPr>
+              <w:pStyle w:val="ListParagraph"/>
+              <w:ind w:left="0"/>
+            </w:pPr>
+            <w:r>
+              <w:lastRenderedPageBreak/>
+              <w:t>3</w:t>
+            </w:r>
+          </w:p>
+        </w:tc>
+        <w:tc>
+          <w:tcPr>
+            <w:tcW w:w="1134" w:type="dxa"/>
+          </w:tcPr>
+          <w:p>
+            <w:pPr>
+              <w:pStyle w:val="ListParagraph"/>
+              <w:ind w:left="0"/>
+            </w:pPr>
+            <w:r>
+              <w:t>Chủ trọ</w:t>
+            </w:r>
+          </w:p>
+        </w:tc>
+        <w:tc>
+          <w:tcPr>
+            <w:tcW w:w="1843" w:type="dxa"/>
+          </w:tcPr>
+          <w:p>
+            <w:pPr>
+              <w:pStyle w:val="ListParagraph"/>
+              <w:ind w:left="0"/>
+            </w:pPr>
+            <w:r>
+              <w:t>Truy xuất thông tin khách thuê</w:t>
+            </w:r>
+          </w:p>
+        </w:tc>
+        <w:tc>
+          <w:tcPr>
+            <w:tcW w:w="2551" w:type="dxa"/>
+          </w:tcPr>
+          <w:p>
+            <w:pPr>
+              <w:pStyle w:val="ListParagraph"/>
+              <w:ind w:left="0"/>
+            </w:pPr>
+            <w:r>
+              <w:t>Mỗi một thẻ sẽ lưu trữ hợp đồng cũng như thông tin của người thuê, nên có thể truy xuất thông tin người đang sử dụng hoặc đã từng sử dụng thẻ</w:t>
+            </w:r>
+          </w:p>
+          <w:p>
+            <w:pPr>
+              <w:pStyle w:val="ListParagraph"/>
+              <w:ind w:left="0"/>
+            </w:pPr>
+          </w:p>
+          <w:p>
+            <w:pPr>
+              <w:pStyle w:val="ListParagraph"/>
+              <w:ind w:left="0"/>
+            </w:pPr>
+            <w:r>
+              <w:t>Đồng thời thẻ cũng sẽ truy xuất thời gian mà khách thuê dùng để ra vào căn hộ</w:t>
+            </w:r>
+          </w:p>
+        </w:tc>
+        <w:tc>
+          <w:tcPr>
+            <w:tcW w:w="2409" w:type="dxa"/>
+          </w:tcPr>
+          <w:p>
+            <w:pPr>
+              <w:pStyle w:val="ListParagraph"/>
+              <w:ind w:left="0"/>
+            </w:pPr>
+          </w:p>
+        </w:tc>
+      </w:tr>
+      <w:tr>
+        <w:tc>
+          <w:tcPr>
+            <w:tcW w:w="693" w:type="dxa"/>
+          </w:tcPr>
+          <w:p>
+            <w:pPr>
+              <w:pStyle w:val="ListParagraph"/>
+              <w:ind w:left="0"/>
+            </w:pPr>
+            <w:r>
+              <w:t>4</w:t>
+            </w:r>
+          </w:p>
+        </w:tc>
+        <w:tc>
+          <w:tcPr>
+            <w:tcW w:w="1134" w:type="dxa"/>
+          </w:tcPr>
+          <w:p>
+            <w:pPr>
+              <w:pStyle w:val="ListParagraph"/>
+              <w:ind w:left="0"/>
+            </w:pPr>
+            <w:r>
+              <w:t>Chủ trọ</w:t>
+            </w:r>
+          </w:p>
+        </w:tc>
+        <w:tc>
+          <w:tcPr>
+            <w:tcW w:w="1843" w:type="dxa"/>
+          </w:tcPr>
+          <w:p>
+            <w:pPr>
+              <w:pStyle w:val="ListParagraph"/>
+              <w:ind w:left="0"/>
+            </w:pPr>
+            <w:r>
+              <w:t>Cập nhật thẻ mới</w:t>
+            </w:r>
+          </w:p>
+        </w:tc>
+        <w:tc>
+          <w:tcPr>
+            <w:tcW w:w="2551" w:type="dxa"/>
+          </w:tcPr>
+          <w:p>
+            <w:pPr>
+              <w:pStyle w:val="ListParagraph"/>
+              <w:ind w:left="0"/>
+            </w:pPr>
+            <w:r>
+              <w:t>Khi nhập thẻ mới vì thẻ cũ bị hư hoặc mất</w:t>
+            </w:r>
+          </w:p>
+          <w:p>
+            <w:pPr>
+              <w:pStyle w:val="ListParagraph"/>
+              <w:ind w:left="0"/>
+            </w:pPr>
+          </w:p>
+          <w:p>
+            <w:pPr>
+              <w:pStyle w:val="ListParagraph"/>
+              <w:ind w:left="0"/>
+            </w:pPr>
+            <w:r>
+              <w:t>Chủ nhà mở giao diện nhập thẻ</w:t>
+            </w:r>
+          </w:p>
+          <w:p>
+            <w:pPr>
+              <w:pStyle w:val="ListParagraph"/>
+              <w:ind w:left="0"/>
+            </w:pPr>
+          </w:p>
+          <w:p>
+            <w:pPr>
+              <w:pStyle w:val="ListParagraph"/>
+              <w:ind w:left="0"/>
+            </w:pPr>
+            <w:r>
+              <w:t>Quét thẻ qua reader để lấy số thẻ</w:t>
+            </w:r>
+          </w:p>
+          <w:p>
+            <w:pPr>
+              <w:pStyle w:val="ListParagraph"/>
+              <w:ind w:left="0"/>
+            </w:pPr>
+          </w:p>
+          <w:p>
+            <w:pPr>
+              <w:pStyle w:val="ListParagraph"/>
+              <w:ind w:left="0"/>
+            </w:pPr>
+            <w:r>
+              <w:t>Kiểm tra thẻ có bị trùng với thẻ cũ hay không</w:t>
+            </w:r>
+          </w:p>
+          <w:p>
+            <w:pPr>
+              <w:pStyle w:val="ListParagraph"/>
+              <w:ind w:left="0"/>
+            </w:pPr>
+            <w:r>
+              <w:t>Nếu không</w:t>
+            </w:r>
+          </w:p>
+          <w:p>
+            <w:pPr>
+              <w:pStyle w:val="ListParagraph"/>
+              <w:ind w:left="0"/>
+            </w:pPr>
+            <w:r>
+              <w:t>Sau đó lưu vào cơ sở dữ liệu và cập nhật trạng thái là “Free”</w:t>
+            </w:r>
+          </w:p>
+        </w:tc>
+        <w:tc>
+          <w:tcPr>
+            <w:tcW w:w="2409" w:type="dxa"/>
+          </w:tcPr>
+          <w:p>
+            <w:pPr>
+              <w:pStyle w:val="ListParagraph"/>
+              <w:ind w:left="0"/>
+            </w:pPr>
+          </w:p>
+        </w:tc>
+      </w:tr>
+      <w:tr>
+        <w:tc>
+          <w:tcPr>
+            <w:tcW w:w="693" w:type="dxa"/>
+          </w:tcPr>
+          <w:p>
+            <w:pPr>
+              <w:pStyle w:val="ListParagraph"/>
+              <w:ind w:left="0"/>
+            </w:pPr>
+            <w:r>
+              <w:t>5</w:t>
+            </w:r>
+          </w:p>
+        </w:tc>
+        <w:tc>
+          <w:tcPr>
+            <w:tcW w:w="1134" w:type="dxa"/>
+          </w:tcPr>
+          <w:p>
+            <w:pPr>
+              <w:pStyle w:val="ListParagraph"/>
+              <w:ind w:left="0"/>
+            </w:pPr>
+            <w:r>
+              <w:t>Chủ trọ</w:t>
+            </w:r>
+          </w:p>
+        </w:tc>
+        <w:tc>
+          <w:tcPr>
+            <w:tcW w:w="1843" w:type="dxa"/>
+          </w:tcPr>
+          <w:p>
+            <w:pPr>
+              <w:pStyle w:val="ListParagraph"/>
+              <w:ind w:left="0"/>
+            </w:pPr>
+            <w:r>
+              <w:t>Xử lý mất thẻ</w:t>
+            </w:r>
+          </w:p>
+        </w:tc>
+        <w:tc>
+          <w:tcPr>
+            <w:tcW w:w="2551" w:type="dxa"/>
+          </w:tcPr>
+          <w:p>
+            <w:pPr>
+              <w:pStyle w:val="ListParagraph"/>
+              <w:ind w:left="0"/>
+            </w:pPr>
+            <w:r>
+              <w:t>Khi khách thuê báo mất thẻ</w:t>
+            </w:r>
+          </w:p>
+          <w:p>
+            <w:pPr>
+              <w:pStyle w:val="ListParagraph"/>
+              <w:ind w:left="0"/>
+            </w:pPr>
+          </w:p>
+          <w:p>
+            <w:pPr>
+              <w:pStyle w:val="ListParagraph"/>
+              <w:ind w:left="0"/>
+            </w:pPr>
+            <w:r>
+              <w:t>Chủ trọ sẽ dựa vào CMND của khách thuê để dò hợp đồng</w:t>
+            </w:r>
+          </w:p>
+          <w:p>
+            <w:pPr>
+              <w:pStyle w:val="ListParagraph"/>
+              <w:ind w:left="0"/>
+            </w:pPr>
+          </w:p>
+          <w:p>
+            <w:pPr>
+              <w:pStyle w:val="ListParagraph"/>
+              <w:ind w:left="0"/>
+            </w:pPr>
+            <w:r>
+              <w:t>Truy xuất ra thông tin mã thẻ đang được lưu cùng với hợp đồng</w:t>
+            </w:r>
+          </w:p>
+          <w:p>
+            <w:pPr>
+              <w:pStyle w:val="ListParagraph"/>
+              <w:ind w:left="0"/>
+            </w:pPr>
+          </w:p>
+          <w:p>
+            <w:pPr>
+              <w:pStyle w:val="ListParagraph"/>
+              <w:ind w:left="0"/>
+            </w:pPr>
+            <w:r>
+              <w:t>Chuyển trạng thái của thẻ cũ đã mất vào trạng thái “Lost” cùng với thông tin hợp đồng thời điểm thẻ bị mất</w:t>
+            </w:r>
+          </w:p>
+          <w:p>
+            <w:pPr>
+              <w:pStyle w:val="ListParagraph"/>
+              <w:ind w:left="0"/>
+            </w:pPr>
+          </w:p>
+          <w:p>
+            <w:pPr>
+              <w:pStyle w:val="ListParagraph"/>
+              <w:ind w:left="0"/>
+            </w:pPr>
+            <w:r>
+              <w:t>Dùng thẻ mới quét qua reader và cập nhật lại thẻ mới cùng với hợp đồng</w:t>
+            </w:r>
+          </w:p>
+          <w:p>
+            <w:pPr>
+              <w:pStyle w:val="ListParagraph"/>
+              <w:ind w:left="0"/>
+            </w:pPr>
+          </w:p>
+        </w:tc>
+        <w:tc>
+          <w:tcPr>
+            <w:tcW w:w="2409" w:type="dxa"/>
+          </w:tcPr>
+          <w:p>
+            <w:pPr>
+              <w:pStyle w:val="ListParagraph"/>
+              <w:ind w:left="0"/>
+            </w:pPr>
+          </w:p>
+        </w:tc>
+      </w:tr>
+      <w:tr>
+        <w:tc>
+          <w:tcPr>
+            <w:tcW w:w="693" w:type="dxa"/>
+          </w:tcPr>
+          <w:p>
+            <w:pPr>
+              <w:pStyle w:val="ListParagraph"/>
+              <w:ind w:left="0"/>
+            </w:pPr>
+            <w:r>
+              <w:lastRenderedPageBreak/>
+              <w:t>6</w:t>
+            </w:r>
+          </w:p>
+        </w:tc>
+        <w:tc>
+          <w:tcPr>
+            <w:tcW w:w="1134" w:type="dxa"/>
+          </w:tcPr>
+          <w:p>
+            <w:pPr>
+              <w:pStyle w:val="ListParagraph"/>
+              <w:ind w:left="0"/>
+            </w:pPr>
+            <w:r>
+              <w:t>Chủ trọ</w:t>
+            </w:r>
+          </w:p>
+        </w:tc>
+        <w:tc>
+          <w:tcPr>
+            <w:tcW w:w="1843" w:type="dxa"/>
+          </w:tcPr>
+          <w:p>
+            <w:pPr>
+              <w:pStyle w:val="ListParagraph"/>
+              <w:ind w:left="0"/>
+            </w:pPr>
+            <w:r>
+              <w:t>Sử dụng thẻ RFID để truy xuất thông tin</w:t>
+            </w:r>
+          </w:p>
+        </w:tc>
+        <w:tc>
+          <w:tcPr>
+            <w:tcW w:w="2551" w:type="dxa"/>
+          </w:tcPr>
+          <w:p>
+            <w:pPr>
+              <w:pStyle w:val="ListParagraph"/>
+              <w:ind w:left="0"/>
+            </w:pPr>
+            <w:r>
+              <w:t>Nếu ai đó nhặt được thẻ và đem đến trọ để trả lại</w:t>
+            </w:r>
+          </w:p>
+          <w:p>
+            <w:pPr>
+              <w:pStyle w:val="ListParagraph"/>
+              <w:ind w:left="0"/>
+            </w:pPr>
+          </w:p>
+          <w:p>
+            <w:pPr>
+              <w:pStyle w:val="ListParagraph"/>
+              <w:ind w:left="0"/>
+            </w:pPr>
+            <w:r>
+              <w:t xml:space="preserve">Quẹt thẻ qua RFID reader </w:t>
+            </w:r>
+          </w:p>
+          <w:p>
+            <w:pPr>
+              <w:pStyle w:val="ListParagraph"/>
+              <w:ind w:left="0"/>
+            </w:pPr>
+          </w:p>
+          <w:p>
+            <w:pPr>
+              <w:pStyle w:val="ListParagraph"/>
+              <w:ind w:left="0"/>
+            </w:pPr>
+            <w:r>
+              <w:t xml:space="preserve">Load thông tin thẻ này đang được đính cuối cùng cùng với hợp đồng của ai </w:t>
+            </w:r>
+          </w:p>
+          <w:p>
+            <w:pPr>
+              <w:pStyle w:val="ListParagraph"/>
+              <w:ind w:left="0"/>
+            </w:pPr>
+          </w:p>
+          <w:p>
+            <w:pPr>
+              <w:pStyle w:val="ListParagraph"/>
+              <w:ind w:left="0"/>
+            </w:pPr>
+            <w:r>
+              <w:t>Kiểm tra hợp đồng còn hiệu lực hay đã kết thúc, nếu còn hiệu lực thì mời khách đến nhận, nếu hợp đồng đã kết thúc thì sẽ đưa thẻ lại vào hệ thống sử dụng</w:t>
+            </w:r>
+          </w:p>
+        </w:tc>
+        <w:tc>
+          <w:tcPr>
+            <w:tcW w:w="2409" w:type="dxa"/>
+          </w:tcPr>
+          <w:p>
+            <w:pPr>
+              <w:pStyle w:val="ListParagraph"/>
+              <w:ind w:left="0"/>
+            </w:pPr>
+          </w:p>
+        </w:tc>
+      </w:tr>
+      <w:tr>
+        <w:tc>
+          <w:tcPr>
+            <w:tcW w:w="693" w:type="dxa"/>
+          </w:tcPr>
+          <w:p>
+            <w:pPr>
+              <w:pStyle w:val="ListParagraph"/>
+              <w:ind w:left="0"/>
+            </w:pPr>
+            <w:r>
+              <w:t>7</w:t>
+            </w:r>
+          </w:p>
+        </w:tc>
+        <w:tc>
+          <w:tcPr>
+            <w:tcW w:w="1134" w:type="dxa"/>
+          </w:tcPr>
+          <w:p>
+            <w:pPr>
+              <w:pStyle w:val="ListParagraph"/>
+              <w:ind w:left="0"/>
+            </w:pPr>
+            <w:r>
+              <w:t>Hệ thống</w:t>
+            </w:r>
+          </w:p>
+        </w:tc>
+        <w:tc>
+          <w:tcPr>
+            <w:tcW w:w="1843" w:type="dxa"/>
+          </w:tcPr>
+          <w:p>
+            <w:pPr>
+              <w:pStyle w:val="ListParagraph"/>
+              <w:ind w:left="0"/>
+            </w:pPr>
+            <w:r>
+              <w:t>Xác định có người trong phòng</w:t>
+            </w:r>
+          </w:p>
+        </w:tc>
+        <w:tc>
+          <w:tcPr>
+            <w:tcW w:w="2551" w:type="dxa"/>
+          </w:tcPr>
+          <w:p>
+            <w:pPr>
+              <w:rPr>
+                <w:rFonts w:ascii="Calibri" w:hAnsi="Calibri" w:cs="Calibri"/>
+                <w:color w:val="000000"/>
+              </w:rPr>
+            </w:pPr>
+            <w:r>
+              <w:rPr>
+                <w:rFonts w:ascii="Calibri" w:hAnsi="Calibri" w:cs="Calibri"/>
+                <w:color w:val="000000"/>
+              </w:rPr>
+              <w:t>Sử dụng sensor nhiệt để xác định có người ở trong phòng hay không</w:t>
+            </w:r>
+            <w:r>
+              <w:rPr>
+                <w:rFonts w:ascii="Calibri" w:hAnsi="Calibri" w:cs="Calibri"/>
+                <w:color w:val="000000"/>
+              </w:rPr>
+              <w:br/>
+              <w:t>sensor nhiệt cứ 15p sẽ quét 1 lần</w:t>
+            </w:r>
+            <w:r>
+              <w:rPr>
+                <w:rFonts w:ascii="Calibri" w:hAnsi="Calibri" w:cs="Calibri"/>
+                <w:color w:val="000000"/>
+              </w:rPr>
+              <w:br/>
+            </w:r>
+            <w:r>
+              <w:rPr>
+                <w:rFonts w:ascii="Calibri" w:hAnsi="Calibri" w:cs="Calibri"/>
+                <w:color w:val="000000"/>
+              </w:rPr>
+              <w:br/>
+              <w:t>Nếu quét thấy người sẽ ghi số đếm = 0, không thực hiện j mà sẽ tiếp tục quét sau 15p</w:t>
+            </w:r>
+            <w:r>
+              <w:rPr>
+                <w:rFonts w:ascii="Calibri" w:hAnsi="Calibri" w:cs="Calibri"/>
+                <w:color w:val="000000"/>
+              </w:rPr>
+              <w:br/>
+            </w:r>
+            <w:r>
+              <w:rPr>
+                <w:rFonts w:ascii="Calibri" w:hAnsi="Calibri" w:cs="Calibri"/>
+                <w:color w:val="000000"/>
+              </w:rPr>
+              <w:br/>
+              <w:t>Nếu quét và không thấy người, hệ thống sẽ cộng 1 vào số đếm, tiếp tục quét sau 15p</w:t>
+            </w:r>
+          </w:p>
+          <w:p>
+            <w:pPr>
+              <w:pStyle w:val="ListParagraph"/>
+              <w:ind w:left="0"/>
+            </w:pPr>
+          </w:p>
+        </w:tc>
+        <w:tc>
+          <w:tcPr>
+            <w:tcW w:w="2409" w:type="dxa"/>
+          </w:tcPr>
+          <w:p>
+            <w:pPr>
+              <w:pStyle w:val="ListParagraph"/>
+              <w:ind w:left="0"/>
+            </w:pPr>
+          </w:p>
+        </w:tc>
+      </w:tr>
+      <w:tr>
+        <w:tc>
+          <w:tcPr>
+            <w:tcW w:w="693" w:type="dxa"/>
+          </w:tcPr>
+          <w:p>
+            <w:pPr>
+              <w:pStyle w:val="ListParagraph"/>
+              <w:ind w:left="0"/>
+            </w:pPr>
+            <w:r>
+              <w:t>8</w:t>
+            </w:r>
+          </w:p>
+        </w:tc>
+        <w:tc>
+          <w:tcPr>
+            <w:tcW w:w="1134" w:type="dxa"/>
+          </w:tcPr>
+          <w:p>
+            <w:pPr>
+              <w:pStyle w:val="ListParagraph"/>
+              <w:ind w:left="0"/>
+            </w:pPr>
+            <w:r>
+              <w:t>Hệ thống</w:t>
+            </w:r>
+          </w:p>
+        </w:tc>
+        <w:tc>
+          <w:tcPr>
+            <w:tcW w:w="1843" w:type="dxa"/>
+          </w:tcPr>
+          <w:p>
+            <w:pPr>
+              <w:pStyle w:val="ListParagraph"/>
+              <w:ind w:left="0"/>
+            </w:pPr>
+            <w:r>
+              <w:t>Thực hiện việc bật tắt hệ thống điện tại các phòng</w:t>
+            </w:r>
+          </w:p>
+        </w:tc>
+        <w:tc>
+          <w:tcPr>
+            <w:tcW w:w="2551" w:type="dxa"/>
+          </w:tcPr>
+          <w:p>
+            <w:pPr>
+              <w:rPr>
+                <w:rFonts w:ascii="Calibri" w:hAnsi="Calibri" w:cs="Calibri"/>
+                <w:color w:val="000000"/>
+              </w:rPr>
+            </w:pPr>
+            <w:r>
+              <w:rPr>
+                <w:rFonts w:ascii="Calibri" w:hAnsi="Calibri" w:cs="Calibri"/>
+                <w:color w:val="000000"/>
+              </w:rPr>
+              <w:t>Khi khách thuê vặn tay nắm cửa ngoài để vào, nếu hệ thống điện đang tắt, hệ thống sẽ kích hoạt hệ thống điện trong phòng trọ</w:t>
+            </w:r>
+            <w:r>
+              <w:rPr>
+                <w:rFonts w:ascii="Calibri" w:hAnsi="Calibri" w:cs="Calibri"/>
+                <w:color w:val="000000"/>
+              </w:rPr>
+              <w:br/>
+            </w:r>
+            <w:r>
+              <w:rPr>
+                <w:rFonts w:ascii="Calibri" w:hAnsi="Calibri" w:cs="Calibri"/>
+                <w:color w:val="000000"/>
+              </w:rPr>
+              <w:br/>
+              <w:t xml:space="preserve">Khi khách thuê vặn tay nắm cửa trong để đi ra, sau khi log lại trạng thái "đóng" của cửa, nếu </w:t>
+            </w:r>
+            <w:r>
+              <w:rPr>
+                <w:rFonts w:ascii="Calibri" w:hAnsi="Calibri" w:cs="Calibri"/>
+                <w:b/>
+                <w:bCs/>
+                <w:color w:val="000000"/>
+              </w:rPr>
+              <w:t>usecase xác định có người trong phòng</w:t>
+            </w:r>
+            <w:r>
+              <w:rPr>
+                <w:rFonts w:ascii="Calibri" w:hAnsi="Calibri" w:cs="Calibri"/>
+                <w:color w:val="000000"/>
+              </w:rPr>
+              <w:t xml:space="preserve">, có số đếm = 2, thì sẽ xác định là chủ nhà đã đi ra ngoài và </w:t>
+            </w:r>
+            <w:r>
+              <w:rPr>
+                <w:rFonts w:ascii="Calibri" w:hAnsi="Calibri" w:cs="Calibri"/>
+                <w:color w:val="000000"/>
+              </w:rPr>
+              <w:lastRenderedPageBreak/>
+              <w:t>ngắt các nguồn điện không cần thiết</w:t>
+            </w:r>
+          </w:p>
+          <w:p>
+            <w:pPr>
+              <w:pStyle w:val="ListParagraph"/>
+              <w:ind w:left="0"/>
+            </w:pPr>
+          </w:p>
+        </w:tc>
+        <w:tc>
+          <w:tcPr>
+            <w:tcW w:w="2409" w:type="dxa"/>
+          </w:tcPr>
+          <w:p>
+            <w:pPr>
+              <w:pStyle w:val="ListParagraph"/>
+              <w:ind w:left="0"/>
+            </w:pPr>
+          </w:p>
+        </w:tc>
+      </w:tr>
+      <w:tr>
+        <w:tc>
+          <w:tcPr>
+            <w:tcW w:w="693" w:type="dxa"/>
+          </w:tcPr>
+          <w:p>
+            <w:pPr>
+              <w:pStyle w:val="ListParagraph"/>
+              <w:ind w:left="0"/>
+            </w:pPr>
+            <w:r>
+              <w:t>9</w:t>
+            </w:r>
+          </w:p>
+        </w:tc>
+        <w:tc>
+          <w:tcPr>
+            <w:tcW w:w="1134" w:type="dxa"/>
+          </w:tcPr>
+          <w:p>
+            <w:pPr>
+              <w:pStyle w:val="ListParagraph"/>
+              <w:ind w:left="0"/>
+            </w:pPr>
+            <w:r>
+              <w:t>Hệ thống</w:t>
+            </w:r>
+          </w:p>
+        </w:tc>
+        <w:tc>
+          <w:tcPr>
+            <w:tcW w:w="1843" w:type="dxa"/>
+          </w:tcPr>
+          <w:p>
+            <w:pPr>
+              <w:pStyle w:val="ListParagraph"/>
+              <w:ind w:left="0"/>
+            </w:pPr>
+            <w:r>
+              <w:t>Quản lý việc gửi xe ra vào nơi trọ</w:t>
+            </w:r>
+          </w:p>
+        </w:tc>
+        <w:tc>
+          <w:tcPr>
+            <w:tcW w:w="2551" w:type="dxa"/>
+          </w:tcPr>
+          <w:p>
+            <w:pPr>
+              <w:pStyle w:val="ListParagraph"/>
+              <w:ind w:left="0"/>
+            </w:pPr>
+            <w:r>
+              <w:t>Sẽ có 2 thiết bị reader tại cửa ra vào bãi xe, nếu thẻ được quét tại máy A, hệ thống sẽ ghi nhận lại thời gian người này vào gửi xe, và sau nó mở cửa cho xe vào</w:t>
+            </w:r>
+          </w:p>
+          <w:p>
+            <w:pPr>
+              <w:pStyle w:val="ListParagraph"/>
+              <w:ind w:left="0"/>
+            </w:pPr>
+          </w:p>
+          <w:p>
+            <w:pPr>
+              <w:pStyle w:val="ListParagraph"/>
+              <w:ind w:left="0"/>
+            </w:pPr>
+            <w:r>
+              <w:t>Nếu quẹt thẻ tại reader B, hệ thống sẽ kiểm tra thẻ này có từng gửi xe hay chưa, nếu chưa từng gửi xe thì không thể mở cửa cho xe ra và cần liên lạc với quản lý</w:t>
+            </w:r>
+          </w:p>
+          <w:p>
+            <w:pPr>
+              <w:pStyle w:val="ListParagraph"/>
+              <w:ind w:left="0"/>
+            </w:pPr>
+          </w:p>
+          <w:p>
+            <w:pPr>
+              <w:pStyle w:val="ListParagraph"/>
+              <w:ind w:left="0"/>
+            </w:pPr>
+            <w:r>
+              <w:t>Nếu kiểm tra thấy thẻ đã từng gửi xe thì sẽ cho phép đưa xe ra</w:t>
+            </w:r>
+          </w:p>
+        </w:tc>
+        <w:tc>
+          <w:tcPr>
+            <w:tcW w:w="2409" w:type="dxa"/>
+          </w:tcPr>
+          <w:p>
+            <w:pPr>
+              <w:pStyle w:val="ListParagraph"/>
+              <w:ind w:left="0"/>
+            </w:pPr>
+          </w:p>
+        </w:tc>
+      </w:tr>
+    </w:tbl>
+    <w:p>
+      <w:pPr>
+        <w:pStyle w:val="ListParagraph"/>
+      </w:pPr>
+    </w:p>
+    <w:p>
+      <w:pPr>
+        <w:pStyle w:val="ListParagraph"/>
+        <w:numPr>
+          <w:ilvl w:val="0"/>
+          <w:numId w:val="1"/>
+        </w:numPr>
+      </w:pPr>
+      <w:r>
+        <w:t>Process flowchart</w:t>
+      </w:r>
+    </w:p>
+    <w:p>
+      <w:pPr>
+        <w:pStyle w:val="ListParagraph"/>
+      </w:pPr>
+    </w:p>
+    <w:p>
+      <w:pPr>
+        <w:pStyle w:val="ListParagraph"/>
+      </w:pPr>
+      <w:r>
+        <w:t>Thêm khách</w:t>
+      </w:r>
+    </w:p>
+    <w:p>
+      <w:pPr>
+        <w:pStyle w:val="ListParagraph"/>
+      </w:pPr>
+      <w:r>
+        <w:rPr>
+          <w:noProof/>
+        </w:rPr>
+        <w:lastRenderedPageBreak/>
+        <w:drawing>
+          <wp:inline distT="0" distB="0" distL="0" distR="0">
+            <wp:extent cx="2935605" cy="8229600"/>
+            <wp:effectExtent l="0" t="0" r="0" b="0"/>
+            <wp:docPr id="1" name="Picture 1"/>
+            <wp:cNvGraphicFramePr>
+              <a:graphicFrameLocks xmlns:a="http://schemas.openxmlformats.org/drawingml/2006/main" noChangeAspect="1"/>
+            </wp:cNvGraphicFramePr>
+            <a:graphic xmlns:a="http://schemas.openxmlformats.org/drawingml/2006/main">
+              <a:graphicData uri="http://schemas.openxmlformats.org/drawingml/2006/picture">
+                <pic:pic xmlns:pic="http://schemas.openxmlformats.org/drawingml/2006/picture">
+                  <pic:nvPicPr>
+                    <pic:cNvPr id="1" name="addGuest.png"/>
+                    <pic:cNvPicPr/>
+                  </pic:nvPicPr>
+                  <pic:blipFill>
+                    <a:blip r:embed="rId7">
+                      <a:extLst>
+                        <a:ext uri="{28A0092B-C50C-407E-A947-70E740481C1C}">
+                          <a14:useLocalDpi xmlns:a14="http://schemas.microsoft.com/office/drawing/2010/main" val="0"/>
+                        </a:ext>
+                      </a:extLst>
+                    </a:blip>
+                    <a:stretch>
+                      <a:fillRect/>
+                    </a:stretch>
+                  </pic:blipFill>
+                  <pic:spPr>
+                    <a:xfrm>
+                      <a:off x="0" y="0"/>
+                      <a:ext cx="2935605" cy="8229600"/>
+                    </a:xfrm>
+                    <a:prstGeom prst="rect">
+                      <a:avLst/>
+                    </a:prstGeom>
+                  </pic:spPr>
+                </pic:pic>
+              </a:graphicData>
+            </a:graphic>
+          </wp:inline>
+        </w:drawing>
+      </w:r>
+    </w:p>
+    <w:p>
+      <w:pPr>
+        <w:pStyle w:val="ListParagraph"/>
+      </w:pPr>
+      <w:r>
+        <w:lastRenderedPageBreak/>
+        <w:t>Trả phòng thuê</w:t>
+      </w:r>
+    </w:p>
+    <w:p>
+      <w:pPr>
+        <w:pStyle w:val="ListParagraph"/>
+      </w:pPr>
+    </w:p>
+    <w:p>
+      <w:pPr>
+        <w:pStyle w:val="ListParagraph"/>
+      </w:pPr>
       <w:bookmarkStart w:id="0" w:name="_GoBack"/>
       <w:bookmarkEnd w:id="0"/>
     </w:p>
@@ -565,6 +2025,62 @@
       <w:pPr>
         <w:pStyle w:val="ListParagraph"/>
       </w:pPr>
+    </w:p>
+    <w:p>
+      <w:pPr>
+        <w:pStyle w:val="ListParagraph"/>
+        <w:numPr>
+          <w:ilvl w:val="0"/>
+          <w:numId w:val="1"/>
+        </w:numPr>
+      </w:pPr>
+      <w:r>
+        <w:t>Các thành phần trong cisco</w:t>
+      </w:r>
+    </w:p>
+    <w:p>
+      <w:pPr>
+        <w:pStyle w:val="ListParagraph"/>
+      </w:pPr>
+    </w:p>
+    <w:p>
+      <w:pPr>
+        <w:pStyle w:val="ListParagraph"/>
+      </w:pPr>
+      <w:r>
+        <w:pict>
+          <v:shapetype id="_x0000_t75" coordsize="21600,21600" o:spt="75" o:preferrelative="t" path="m@4@5l@4@11@9@11@9@5xe" filled="f" stroked="f">
+            <v:stroke joinstyle="miter"/>
+            <v:formulas>
+              <v:f eqn="if lineDrawn pixelLineWidth 0"/>
+              <v:f eqn="sum @0 1 0"/>
+              <v:f eqn="sum 0 0 @1"/>
+              <v:f eqn="prod @2 1 2"/>
+              <v:f eqn="prod @3 21600 pixelWidth"/>
+              <v:f eqn="prod @3 21600 pixelHeight"/>
+              <v:f eqn="sum @0 0 1"/>
+              <v:f eqn="prod @6 1 2"/>
+              <v:f eqn="prod @7 21600 pixelWidth"/>
+              <v:f eqn="sum @8 21600 0"/>
+              <v:f eqn="prod @7 21600 pixelHeight"/>
+              <v:f eqn="sum @10 21600 0"/>
+            </v:formulas>
+            <v:path o:extrusionok="f" gradientshapeok="t" o:connecttype="rect"/>
+            <o:lock v:ext="edit" aspectratio="t"/>
+          </v:shapetype>
+          <v:shape id="_x0000_i1025" type="#_x0000_t75" style="width:467.2pt;height:190.15pt">
+            <v:imagedata r:id="rId8" o:title="186845997_161393622585217_3873001795713709526_n"/>
+          </v:shape>
+        </w:pict>
+      </w:r>
+    </w:p>
+    <w:p>
+      <w:pPr>
+        <w:pStyle w:val="ListParagraph"/>
+      </w:pPr>
+      <w:r>
+        <w:t>//Dự tính thay đổi router thành Home gateway//</w:t>
+      </w:r>
     </w:p>
     <w:p>
       <w:pPr>
@@ -1818,6 +3334,25 @@
       <w:u w:val="single"/>
     </w:rPr>
   </w:style>
+  <w:style w:type="table" w:styleId="TableGrid">
+    <w:name w:val="Table Grid"/>
+    <w:basedOn w:val="TableNormal"/>
+    <w:uiPriority w:val="39"/>
+    <w:rsid w:val="00760642"/>
+    <w:pPr>
+      <w:spacing w:after="0" w:line="240" w:lineRule="auto"/>
+    </w:pPr>
+    <w:tblPr>
+      <w:tblBorders>
+        <w:top w:val="single" w:sz="4" w:space="0" w:color="auto"/>
+        <w:left w:val="single" w:sz="4" w:space="0" w:color="auto"/>
+        <w:bottom w:val="single" w:sz="4" w:space="0" w:color="auto"/>
+        <w:right w:val="single" w:sz="4" w:space="0" w:color="auto"/>
+        <w:insideH w:val="single" w:sz="4" w:space="0" w:color="auto"/>
+        <w:insideV w:val="single" w:sz="4" w:space="0" w:color="auto"/>
+      </w:tblBorders>
+    </w:tblPr>
+  </w:style>
 </w:styles>
 </file>
 

</xml_diff>

<commit_message>
Cập nhật tình hình tuần 4, 5
</commit_message>
<xml_diff>
--- a/Nghiên cứu đề tài.docx
+++ b/Nghiên cứu đề tài.docx
@@ -479,7 +479,10 @@
         </w:numPr>
       </w:pPr>
       <w:r>
-        <w:t>Cập nhật thẻ mới</w:t>
+        <w:t>Thêm</w:t>
+      </w:r>
+      <w:r>
+        <w:t xml:space="preserve"> thẻ mới</w:t>
       </w:r>
     </w:p>
     <w:p>
@@ -723,37 +726,21 @@
                 <w:rFonts w:ascii="Calibri" w:hAnsi="Calibri" w:cs="Calibri"/>
                 <w:color w:val="000000"/>
               </w:rPr>
-              <w:t>Chủ nhà hoặc khách đặt thuê truy cập hệ thố</w:t>
-            </w:r>
-            <w:r>
-              <w:rPr>
-                <w:rFonts w:ascii="Calibri" w:hAnsi="Calibri" w:cs="Calibri"/>
-                <w:color w:val="000000"/>
-              </w:rPr>
-              <w:t>ng</w:t>
-            </w:r>
-          </w:p>
-          <w:p>
-            <w:pPr>
-              <w:rPr>
-                <w:rFonts w:ascii="Calibri" w:hAnsi="Calibri" w:cs="Calibri"/>
-                <w:color w:val="000000"/>
-              </w:rPr>
-            </w:pPr>
-          </w:p>
-          <w:p>
-            <w:pPr>
-              <w:rPr>
-                <w:rFonts w:ascii="Calibri" w:hAnsi="Calibri" w:cs="Calibri"/>
-                <w:color w:val="000000"/>
-              </w:rPr>
-            </w:pPr>
-            <w:r>
-              <w:rPr>
-                <w:rFonts w:ascii="Calibri" w:hAnsi="Calibri" w:cs="Calibri"/>
-                <w:color w:val="000000"/>
-              </w:rPr>
-              <w:t>N</w:t>
+              <w:t xml:space="preserve">B1: </w:t>
+            </w:r>
+            <w:r>
+              <w:rPr>
+                <w:rFonts w:ascii="Calibri" w:hAnsi="Calibri" w:cs="Calibri"/>
+                <w:color w:val="000000"/>
+              </w:rPr>
+              <w:t>Chủ nhà hoặc khách đặ</w:t>
+            </w:r>
+            <w:r>
+              <w:rPr>
+                <w:rFonts w:ascii="Calibri" w:hAnsi="Calibri" w:cs="Calibri"/>
+                <w:color w:val="000000"/>
+              </w:rPr>
+              <w:t>t thuê n</w:t>
             </w:r>
             <w:r>
               <w:rPr>
@@ -782,14 +769,14 @@
                 <w:rFonts w:ascii="Calibri" w:hAnsi="Calibri" w:cs="Calibri"/>
                 <w:color w:val="000000"/>
               </w:rPr>
-              <w:t>Q</w:t>
-            </w:r>
-            <w:r>
-              <w:rPr>
-                <w:rFonts w:ascii="Calibri" w:hAnsi="Calibri" w:cs="Calibri"/>
-                <w:color w:val="000000"/>
-              </w:rPr>
-              <w:t xml:space="preserve">uẹt thẻ RFID </w:t>
+              <w:t xml:space="preserve">B2: </w:t>
+            </w:r>
+            <w:r>
+              <w:rPr>
+                <w:rFonts w:ascii="Calibri" w:hAnsi="Calibri" w:cs="Calibri"/>
+                <w:color w:val="000000"/>
+              </w:rPr>
+              <w:t xml:space="preserve">Quẹt thẻ RFID </w:t>
             </w:r>
           </w:p>
           <w:p>
@@ -842,7 +829,7 @@
                 <w:rFonts w:ascii="Calibri" w:hAnsi="Calibri" w:cs="Calibri"/>
                 <w:color w:val="000000"/>
               </w:rPr>
-              <w:t xml:space="preserve">ắn ID của thẻ vào thông tin thuê phòng, </w:t>
+              <w:t>hi thông tin Mã phòng vào trong thông tin thẻ</w:t>
             </w:r>
             <w:r>
               <w:rPr>
@@ -850,59 +837,20 @@
                 <w:color w:val="000000"/>
               </w:rPr>
               <w:br/>
-              <w:t>lưu lại và lập hợp đồng thuê</w:t>
-            </w:r>
-            <w:r>
-              <w:rPr>
-                <w:rFonts w:ascii="Calibri" w:hAnsi="Calibri" w:cs="Calibri"/>
-                <w:color w:val="000000"/>
-              </w:rPr>
-              <w:br/>
-            </w:r>
-          </w:p>
-          <w:p>
-            <w:pPr>
-              <w:rPr>
-                <w:rFonts w:ascii="Calibri" w:hAnsi="Calibri" w:cs="Calibri"/>
-                <w:color w:val="000000"/>
-              </w:rPr>
-            </w:pPr>
-            <w:r>
-              <w:rPr>
-                <w:rFonts w:ascii="Calibri" w:hAnsi="Calibri" w:cs="Calibri"/>
-                <w:color w:val="000000"/>
-              </w:rPr>
-              <w:t>Khi lưu hợp đồng, sẽ lưu trên hệ thống quản lý cửa, các mã thẻ RFID được phép vào phòng</w:t>
-            </w:r>
-          </w:p>
-          <w:p>
-            <w:pPr>
-              <w:rPr>
-                <w:rFonts w:ascii="Calibri" w:hAnsi="Calibri" w:cs="Calibri"/>
-                <w:color w:val="000000"/>
-              </w:rPr>
-            </w:pPr>
-          </w:p>
-          <w:p>
-            <w:pPr>
-              <w:rPr>
-                <w:rFonts w:ascii="Calibri" w:hAnsi="Calibri" w:cs="Calibri"/>
-                <w:color w:val="000000"/>
-              </w:rPr>
-            </w:pPr>
-            <w:r>
-              <w:rPr>
-                <w:rFonts w:ascii="Calibri" w:hAnsi="Calibri" w:cs="Calibri"/>
-                <w:color w:val="000000"/>
-              </w:rPr>
-              <w:t>Và trên cơ sở quản lý các thẻ RFID sẽ chuyển trạng thái của thẻ từ “Free” sang “in use”</w:t>
-            </w:r>
-          </w:p>
-          <w:p>
-            <w:pPr>
-              <w:pStyle w:val="ListParagraph"/>
-              <w:ind w:left="0"/>
-            </w:pPr>
+            </w:r>
+          </w:p>
+          <w:p>
+            <w:r>
+              <w:t xml:space="preserve">B3: </w:t>
+            </w:r>
+            <w:r>
+              <w:t>Hợp đồng thuê sẽ được lưu vào hệ thống cùng thông tin khách thuê và phòng thuê</w:t>
+            </w:r>
+          </w:p>
+          <w:p>
+            <w:r>
+              <w:t>Trên cơ sở dữ liệu trạng thái của thẻ sẽ từ 0 thành 1</w:t>
+            </w:r>
           </w:p>
         </w:tc>
         <w:tc>
@@ -914,9 +862,6 @@
               <w:pStyle w:val="ListParagraph"/>
               <w:ind w:left="0"/>
             </w:pPr>
-            <w:r>
-              <w:t>Mỗi phòng chỉ có thể có 5 thẻ RFID được phép vào trong đó 4 thẻ là của khách thuê và 1 thẻ là của chủ trọ sử dụng dự phòng</w:t>
-            </w:r>
           </w:p>
         </w:tc>
       </w:tr>
@@ -1032,65 +977,104 @@
                 <w:color w:val="000000"/>
               </w:rPr>
               <w:br/>
-              <w:t>Sau khi thanh toán xong, thông tin thẻ RFID sẽ bị xóa trên thông tin cửa phòng</w:t>
-            </w:r>
-          </w:p>
-          <w:p>
-            <w:pPr>
-              <w:rPr>
-                <w:rFonts w:ascii="Calibri" w:hAnsi="Calibri" w:cs="Calibri"/>
-                <w:color w:val="000000"/>
-              </w:rPr>
-            </w:pPr>
-          </w:p>
-          <w:p>
-            <w:pPr>
-              <w:rPr>
-                <w:rFonts w:ascii="Calibri" w:hAnsi="Calibri" w:cs="Calibri"/>
-                <w:color w:val="000000"/>
-              </w:rPr>
-            </w:pPr>
-            <w:r>
-              <w:rPr>
-                <w:rFonts w:ascii="Calibri" w:hAnsi="Calibri" w:cs="Calibri"/>
-                <w:color w:val="000000"/>
-              </w:rPr>
-              <w:t>T</w:t>
-            </w:r>
-            <w:r>
-              <w:rPr>
-                <w:rFonts w:ascii="Calibri" w:hAnsi="Calibri" w:cs="Calibri"/>
-                <w:color w:val="000000"/>
-              </w:rPr>
-              <w:t xml:space="preserve">rên cơ sở quản lý các thẻ RFID sẽ chuyển trạng thái của thẻ từ </w:t>
-            </w:r>
-            <w:r>
-              <w:rPr>
-                <w:rFonts w:ascii="Calibri" w:hAnsi="Calibri" w:cs="Calibri"/>
-                <w:color w:val="000000"/>
-              </w:rPr>
-              <w:t>“in use</w:t>
-            </w:r>
-            <w:r>
-              <w:rPr>
-                <w:rFonts w:ascii="Calibri" w:hAnsi="Calibri" w:cs="Calibri"/>
-                <w:color w:val="000000"/>
-              </w:rPr>
-              <w:t xml:space="preserve">” sang </w:t>
-            </w:r>
-            <w:r>
-              <w:rPr>
-                <w:rFonts w:ascii="Calibri" w:hAnsi="Calibri" w:cs="Calibri"/>
-                <w:color w:val="000000"/>
-              </w:rPr>
-              <w:t>“free</w:t>
-            </w:r>
-            <w:r>
-              <w:rPr>
-                <w:rFonts w:ascii="Calibri" w:hAnsi="Calibri" w:cs="Calibri"/>
-                <w:color w:val="000000"/>
-              </w:rPr>
-              <w:t>”</w:t>
+              <w:t xml:space="preserve">Sau khi thanh toán xong, thông tin </w:t>
+            </w:r>
+            <w:r>
+              <w:rPr>
+                <w:rFonts w:ascii="Calibri" w:hAnsi="Calibri" w:cs="Calibri"/>
+                <w:color w:val="000000"/>
+              </w:rPr>
+              <w:t xml:space="preserve">mã phòng </w:t>
+            </w:r>
+            <w:r>
+              <w:rPr>
+                <w:rFonts w:ascii="Calibri" w:hAnsi="Calibri" w:cs="Calibri"/>
+                <w:color w:val="000000"/>
+              </w:rPr>
+              <w:t>thẻ RFID sẽ bị</w:t>
+            </w:r>
+            <w:r>
+              <w:rPr>
+                <w:rFonts w:ascii="Calibri" w:hAnsi="Calibri" w:cs="Calibri"/>
+                <w:color w:val="000000"/>
+              </w:rPr>
+              <w:t xml:space="preserve"> xóa</w:t>
+            </w:r>
+          </w:p>
+          <w:p>
+            <w:pPr>
+              <w:rPr>
+                <w:rFonts w:ascii="Calibri" w:hAnsi="Calibri" w:cs="Calibri"/>
+                <w:color w:val="000000"/>
+              </w:rPr>
+            </w:pPr>
+          </w:p>
+          <w:p>
+            <w:pPr>
+              <w:rPr>
+                <w:rFonts w:ascii="Calibri" w:hAnsi="Calibri" w:cs="Calibri"/>
+                <w:color w:val="000000"/>
+              </w:rPr>
+            </w:pPr>
+            <w:r>
+              <w:rPr>
+                <w:rFonts w:ascii="Calibri" w:hAnsi="Calibri" w:cs="Calibri"/>
+                <w:color w:val="000000"/>
+              </w:rPr>
+              <w:t>Trên cơ sở quản lý các thẻ RFID sẽ chuyển trạng thái của thẻ từ</w:t>
+            </w:r>
+            <w:r>
+              <w:rPr>
+                <w:rFonts w:ascii="Calibri" w:hAnsi="Calibri" w:cs="Calibri"/>
+                <w:color w:val="000000"/>
+              </w:rPr>
+              <w:t xml:space="preserve"> 1 sang 0</w:t>
+            </w:r>
+          </w:p>
+          <w:p>
+            <w:pPr>
+              <w:rPr>
+                <w:rFonts w:ascii="Calibri" w:hAnsi="Calibri" w:cs="Calibri"/>
+                <w:color w:val="000000"/>
+              </w:rPr>
+            </w:pPr>
+          </w:p>
+          <w:p>
+            <w:pPr>
+              <w:rPr>
+                <w:rFonts w:ascii="Calibri" w:hAnsi="Calibri" w:cs="Calibri"/>
+                <w:color w:val="000000"/>
+              </w:rPr>
+            </w:pPr>
+            <w:r>
+              <w:rPr>
+                <w:rFonts w:ascii="Calibri" w:hAnsi="Calibri" w:cs="Calibri"/>
+                <w:color w:val="000000"/>
+              </w:rPr>
+              <w:t>Status ở bảng “Hợp đồng” cũng chuyển từ 1 thành 0</w:t>
+            </w:r>
+          </w:p>
+          <w:p>
+            <w:pPr>
+              <w:rPr>
+                <w:rFonts w:ascii="Calibri" w:hAnsi="Calibri" w:cs="Calibri"/>
+                <w:color w:val="000000"/>
+              </w:rPr>
+            </w:pPr>
+          </w:p>
+          <w:p>
+            <w:pPr>
+              <w:rPr>
+                <w:rFonts w:ascii="Calibri" w:hAnsi="Calibri" w:cs="Calibri"/>
+                <w:color w:val="000000"/>
+              </w:rPr>
+            </w:pPr>
+            <w:r>
+              <w:rPr>
+                <w:rFonts w:ascii="Calibri" w:hAnsi="Calibri" w:cs="Calibri"/>
+                <w:color w:val="000000"/>
+              </w:rPr>
+              <w:t>Ở bảng “Card List – Khách” cập nhật trống thông tin ở CMND với ID thẻ tương ứng.</w:t>
             </w:r>
           </w:p>
           <w:p>
@@ -1166,22 +1150,37 @@
               <w:ind w:left="0"/>
             </w:pPr>
             <w:r>
-              <w:t>Mỗi một thẻ sẽ lưu trữ hợp đồng cũng như thông tin của người thuê, nên có thể truy xuất thông tin người đang sử dụng hoặc đã từng sử dụng thẻ</w:t>
-            </w:r>
-          </w:p>
-          <w:p>
-            <w:pPr>
-              <w:pStyle w:val="ListParagraph"/>
-              <w:ind w:left="0"/>
-            </w:pPr>
-          </w:p>
-          <w:p>
-            <w:pPr>
-              <w:pStyle w:val="ListParagraph"/>
-              <w:ind w:left="0"/>
-            </w:pPr>
-            <w:r>
-              <w:t>Đồng thời thẻ cũng sẽ truy xuất thời gian mà khách thuê dùng để ra vào căn hộ</w:t>
+              <w:t>Chủ trọ có thể truy xuất thông tin khách thuê thông qua tên và CMND</w:t>
+            </w:r>
+          </w:p>
+          <w:p>
+            <w:pPr>
+              <w:pStyle w:val="ListParagraph"/>
+              <w:ind w:left="0"/>
+            </w:pPr>
+          </w:p>
+          <w:p>
+            <w:pPr>
+              <w:pStyle w:val="ListParagraph"/>
+              <w:ind w:left="0"/>
+            </w:pPr>
+            <w:r>
+              <w:t>Có thể biết được các thông tin cá nhân của khách thuê đã đăng ký và xem được các hợp đồng của khách thuê</w:t>
+            </w:r>
+          </w:p>
+          <w:p>
+            <w:pPr>
+              <w:pStyle w:val="ListParagraph"/>
+              <w:ind w:left="0"/>
+            </w:pPr>
+          </w:p>
+          <w:p>
+            <w:pPr>
+              <w:pStyle w:val="ListParagraph"/>
+              <w:ind w:left="0"/>
+            </w:pPr>
+            <w:r>
+              <w:t>Biết được khách thuê phòng nào và trong thời gian bao lâu</w:t>
             </w:r>
           </w:p>
         </w:tc>
@@ -1236,7 +1235,10 @@
               <w:ind w:left="0"/>
             </w:pPr>
             <w:r>
-              <w:t>Cập nhật thẻ mới</w:t>
+              <w:t>Thêm</w:t>
+            </w:r>
+            <w:r>
+              <w:t xml:space="preserve"> thẻ mới</w:t>
             </w:r>
           </w:p>
         </w:tc>
@@ -1250,70 +1252,67 @@
               <w:ind w:left="0"/>
             </w:pPr>
             <w:r>
-              <w:t>Khi nhập thẻ mới vì thẻ cũ bị hư hoặc mất</w:t>
-            </w:r>
-          </w:p>
-          <w:p>
-            <w:pPr>
-              <w:pStyle w:val="ListParagraph"/>
-              <w:ind w:left="0"/>
-            </w:pPr>
-          </w:p>
-          <w:p>
-            <w:pPr>
-              <w:pStyle w:val="ListParagraph"/>
-              <w:ind w:left="0"/>
-            </w:pPr>
-            <w:r>
-              <w:t>Chủ nhà mở giao diện nhập thẻ</w:t>
-            </w:r>
-          </w:p>
-          <w:p>
-            <w:pPr>
-              <w:pStyle w:val="ListParagraph"/>
-              <w:ind w:left="0"/>
-            </w:pPr>
-          </w:p>
-          <w:p>
-            <w:pPr>
-              <w:pStyle w:val="ListParagraph"/>
-              <w:ind w:left="0"/>
-            </w:pPr>
-            <w:r>
-              <w:t>Quét thẻ qua reader để lấy số thẻ</w:t>
-            </w:r>
-          </w:p>
-          <w:p>
-            <w:pPr>
-              <w:pStyle w:val="ListParagraph"/>
-              <w:ind w:left="0"/>
-            </w:pPr>
-          </w:p>
-          <w:p>
-            <w:pPr>
-              <w:pStyle w:val="ListParagraph"/>
-              <w:ind w:left="0"/>
-            </w:pPr>
-            <w:r>
-              <w:t>Kiểm tra thẻ có bị trùng với thẻ cũ hay không</w:t>
-            </w:r>
-          </w:p>
-          <w:p>
-            <w:pPr>
-              <w:pStyle w:val="ListParagraph"/>
-              <w:ind w:left="0"/>
-            </w:pPr>
-            <w:r>
-              <w:t>Nếu không</w:t>
-            </w:r>
-          </w:p>
-          <w:p>
-            <w:pPr>
-              <w:pStyle w:val="ListParagraph"/>
-              <w:ind w:left="0"/>
-            </w:pPr>
-            <w:r>
-              <w:t>Sau đó lưu vào cơ sở dữ liệu và cập nhật trạng thái là “Free”</w:t>
+              <w:t>Khi cần thêm thẻ mới vào danh sách thẻ để quản lý</w:t>
+            </w:r>
+          </w:p>
+          <w:p>
+            <w:pPr>
+              <w:pStyle w:val="ListParagraph"/>
+              <w:ind w:left="0"/>
+            </w:pPr>
+          </w:p>
+          <w:p>
+            <w:pPr>
+              <w:pStyle w:val="ListParagraph"/>
+              <w:ind w:left="0"/>
+            </w:pPr>
+            <w:r>
+              <w:t>B1: Mở giao diện thêm thẻ</w:t>
+            </w:r>
+          </w:p>
+          <w:p>
+            <w:pPr>
+              <w:pStyle w:val="ListParagraph"/>
+              <w:ind w:left="0"/>
+            </w:pPr>
+          </w:p>
+          <w:p>
+            <w:pPr>
+              <w:pStyle w:val="ListParagraph"/>
+              <w:ind w:left="0"/>
+            </w:pPr>
+            <w:r>
+              <w:t>B2: Quẹt thẻ và lấy ID</w:t>
+            </w:r>
+          </w:p>
+          <w:p>
+            <w:pPr>
+              <w:pStyle w:val="ListParagraph"/>
+              <w:ind w:left="0"/>
+            </w:pPr>
+          </w:p>
+          <w:p>
+            <w:pPr>
+              <w:pStyle w:val="ListParagraph"/>
+              <w:ind w:left="0"/>
+            </w:pPr>
+            <w:r>
+              <w:t>B3: Phân role cho thẻ là thẻ dùng gửi xe hay thẻ vào phòng</w:t>
+            </w:r>
+          </w:p>
+          <w:p>
+            <w:pPr>
+              <w:pStyle w:val="ListParagraph"/>
+              <w:ind w:left="0"/>
+            </w:pPr>
+          </w:p>
+          <w:p>
+            <w:pPr>
+              <w:pStyle w:val="ListParagraph"/>
+              <w:ind w:left="0"/>
+            </w:pPr>
+            <w:r>
+              <w:t>B4: Lưu thông tin thẻ gồm ID và Role vào bảng Card List, Status mặc định khởi tạo bằng 0</w:t>
             </w:r>
           </w:p>
         </w:tc>
@@ -1382,74 +1381,93 @@
               <w:ind w:left="0"/>
             </w:pPr>
             <w:r>
-              <w:t>Khi khách thuê báo mất thẻ</w:t>
-            </w:r>
-          </w:p>
-          <w:p>
-            <w:pPr>
-              <w:pStyle w:val="ListParagraph"/>
-              <w:ind w:left="0"/>
-            </w:pPr>
-          </w:p>
-          <w:p>
-            <w:pPr>
-              <w:pStyle w:val="ListParagraph"/>
-              <w:ind w:left="0"/>
-            </w:pPr>
-            <w:r>
-              <w:t>Chủ trọ sẽ dựa vào CMND của khách thuê để dò hợp đồng</w:t>
-            </w:r>
-          </w:p>
-          <w:p>
-            <w:pPr>
-              <w:pStyle w:val="ListParagraph"/>
-              <w:ind w:left="0"/>
-            </w:pPr>
-          </w:p>
-          <w:p>
-            <w:pPr>
-              <w:pStyle w:val="ListParagraph"/>
-              <w:ind w:left="0"/>
-            </w:pPr>
-            <w:r>
-              <w:t>Truy xuất ra thông tin mã thẻ đang được lưu cùng với hợp đồng</w:t>
-            </w:r>
-          </w:p>
-          <w:p>
-            <w:pPr>
-              <w:pStyle w:val="ListParagraph"/>
-              <w:ind w:left="0"/>
-            </w:pPr>
-          </w:p>
-          <w:p>
-            <w:pPr>
-              <w:pStyle w:val="ListParagraph"/>
-              <w:ind w:left="0"/>
-            </w:pPr>
-            <w:r>
-              <w:t>Chuyển trạng thái của thẻ cũ đã mất vào trạng thái “Lost” cùng với thông tin hợp đồng thời điểm thẻ bị mất</w:t>
-            </w:r>
-          </w:p>
-          <w:p>
-            <w:pPr>
-              <w:pStyle w:val="ListParagraph"/>
-              <w:ind w:left="0"/>
-            </w:pPr>
-          </w:p>
-          <w:p>
-            <w:pPr>
-              <w:pStyle w:val="ListParagraph"/>
-              <w:ind w:left="0"/>
-            </w:pPr>
-            <w:r>
-              <w:t>Dùng thẻ mới quét qua reader và cập nhật lại thẻ mới cùng với hợp đồng</w:t>
-            </w:r>
-          </w:p>
-          <w:p>
-            <w:pPr>
-              <w:pStyle w:val="ListParagraph"/>
-              <w:ind w:left="0"/>
-            </w:pPr>
+              <w:t>Khi chuyển thẻ mới vì thẻ cũ bị hư hoặc mất</w:t>
+            </w:r>
+          </w:p>
+          <w:p>
+            <w:pPr>
+              <w:pStyle w:val="ListParagraph"/>
+              <w:ind w:left="0"/>
+            </w:pPr>
+          </w:p>
+          <w:p>
+            <w:pPr>
+              <w:pStyle w:val="ListParagraph"/>
+              <w:ind w:left="0"/>
+            </w:pPr>
+            <w:r>
+              <w:t>B1: Chủ nhà mở giao diện nhập thẻ</w:t>
+            </w:r>
+          </w:p>
+          <w:p>
+            <w:pPr>
+              <w:pStyle w:val="ListParagraph"/>
+              <w:ind w:left="0"/>
+            </w:pPr>
+          </w:p>
+          <w:p>
+            <w:pPr>
+              <w:pStyle w:val="ListParagraph"/>
+              <w:ind w:left="0"/>
+            </w:pPr>
+            <w:r>
+              <w:t>B2: Điền số CMND của khách, quét thẻ qua reader để lấy số thẻ</w:t>
+            </w:r>
+          </w:p>
+          <w:p>
+            <w:pPr>
+              <w:pStyle w:val="ListParagraph"/>
+              <w:ind w:left="0"/>
+            </w:pPr>
+          </w:p>
+          <w:p>
+            <w:pPr>
+              <w:pStyle w:val="ListParagraph"/>
+              <w:ind w:left="0"/>
+            </w:pPr>
+            <w:r>
+              <w:t xml:space="preserve">B3: Ghi mã phòng vào thẻ </w:t>
+            </w:r>
+          </w:p>
+          <w:p>
+            <w:pPr>
+              <w:pStyle w:val="ListParagraph"/>
+              <w:ind w:left="0"/>
+            </w:pPr>
+          </w:p>
+          <w:p>
+            <w:pPr>
+              <w:pStyle w:val="ListParagraph"/>
+              <w:ind w:left="0"/>
+            </w:pPr>
+            <w:r>
+              <w:t>B4: Lưu ID thẻ cùng CMND vào bảng Card List – Khách</w:t>
+            </w:r>
+          </w:p>
+          <w:p>
+            <w:pPr>
+              <w:pStyle w:val="ListParagraph"/>
+              <w:ind w:left="0"/>
+            </w:pPr>
+          </w:p>
+          <w:p>
+            <w:pPr>
+              <w:pStyle w:val="ListParagraph"/>
+              <w:ind w:left="0"/>
+            </w:pPr>
+            <w:r>
+              <w:t>Ở bảng Card List, thẻ vừa được sử dụng sẽ chuyển trạng thái từ 0 sang 1</w:t>
+            </w:r>
+          </w:p>
+          <w:p>
+            <w:pPr>
+              <w:pStyle w:val="ListParagraph"/>
+              <w:ind w:left="0"/>
+            </w:pPr>
+            <w:r>
+              <w:lastRenderedPageBreak/>
+              <w:t>Ở bảng Card List – Khách, dựa theo CMND, truy ra thẻ RFID trước đó đã mất, cập nhật lại trạng thái của thẻ từ 1 thành 2, sau đó xóa ID cũ và điền ID mới vào</w:t>
+            </w:r>
           </w:p>
         </w:tc>
         <w:tc>
@@ -1475,7 +1493,6 @@
               <w:ind w:left="0"/>
             </w:pPr>
             <w:r>
-              <w:lastRenderedPageBreak/>
               <w:t>6</w:t>
             </w:r>
           </w:p>
@@ -1518,52 +1535,58 @@
               <w:ind w:left="0"/>
             </w:pPr>
             <w:r>
-              <w:t>Nếu ai đó nhặt được thẻ và đem đến trọ để trả lại</w:t>
-            </w:r>
-          </w:p>
-          <w:p>
-            <w:pPr>
-              <w:pStyle w:val="ListParagraph"/>
-              <w:ind w:left="0"/>
-            </w:pPr>
-          </w:p>
-          <w:p>
-            <w:pPr>
-              <w:pStyle w:val="ListParagraph"/>
-              <w:ind w:left="0"/>
-            </w:pPr>
-            <w:r>
-              <w:t xml:space="preserve">Quẹt thẻ qua RFID reader </w:t>
-            </w:r>
-          </w:p>
-          <w:p>
-            <w:pPr>
-              <w:pStyle w:val="ListParagraph"/>
-              <w:ind w:left="0"/>
-            </w:pPr>
-          </w:p>
-          <w:p>
-            <w:pPr>
-              <w:pStyle w:val="ListParagraph"/>
-              <w:ind w:left="0"/>
-            </w:pPr>
-            <w:r>
-              <w:t xml:space="preserve">Load thông tin thẻ này đang được đính cuối cùng cùng với hợp đồng của ai </w:t>
-            </w:r>
-          </w:p>
-          <w:p>
-            <w:pPr>
-              <w:pStyle w:val="ListParagraph"/>
-              <w:ind w:left="0"/>
-            </w:pPr>
-          </w:p>
-          <w:p>
-            <w:pPr>
-              <w:pStyle w:val="ListParagraph"/>
-              <w:ind w:left="0"/>
-            </w:pPr>
-            <w:r>
-              <w:t>Kiểm tra hợp đồng còn hiệu lực hay đã kết thúc, nếu còn hiệu lực thì mời khách đến nhận, nếu hợp đồng đã kết thúc thì sẽ đưa thẻ lại vào hệ thống sử dụng</w:t>
+              <w:t>Khi quét thẻ, sẽ kiểm tra tính hợp lệ của thẻ</w:t>
+            </w:r>
+          </w:p>
+          <w:p>
+            <w:pPr>
+              <w:pStyle w:val="ListParagraph"/>
+              <w:ind w:left="0"/>
+            </w:pPr>
+          </w:p>
+          <w:p>
+            <w:pPr>
+              <w:pStyle w:val="ListParagraph"/>
+              <w:ind w:left="0"/>
+            </w:pPr>
+            <w:r>
+              <w:t>B1: kiểm tra thẻ trong Bảng Card List, nếu tìm được ID và thẻ đang có status là 1 thì chuyển sang B2</w:t>
+            </w:r>
+          </w:p>
+          <w:p>
+            <w:pPr>
+              <w:pStyle w:val="ListParagraph"/>
+              <w:ind w:left="0"/>
+            </w:pPr>
+          </w:p>
+          <w:p>
+            <w:pPr>
+              <w:pStyle w:val="ListParagraph"/>
+              <w:ind w:left="0"/>
+            </w:pPr>
+            <w:r>
+              <w:t>B2: Truy xuất vào bảng Card List – Khách, dùng ID thẻ để tra, lấy được CMND của Khách hàng đang sử dụng thẻ, đồng thời trả về số phòng được ghi trong thẻ</w:t>
+            </w:r>
+          </w:p>
+          <w:p>
+            <w:pPr>
+              <w:pStyle w:val="ListParagraph"/>
+              <w:ind w:left="0"/>
+            </w:pPr>
+          </w:p>
+          <w:p>
+            <w:pPr>
+              <w:pStyle w:val="ListParagraph"/>
+              <w:ind w:left="0"/>
+            </w:pPr>
+            <w:r>
+              <w:t xml:space="preserve">B3: Sử dụng CMND </w:t>
+            </w:r>
+            <w:r>
+              <w:t xml:space="preserve">lấy được ở B2 </w:t>
+            </w:r>
+            <w:r>
+              <w:t xml:space="preserve">để lấy thông tin cá nhân, hoặc xem hợp đồng </w:t>
             </w:r>
           </w:p>
         </w:tc>
@@ -1757,7 +1780,22 @@
                 <w:rFonts w:ascii="Calibri" w:hAnsi="Calibri" w:cs="Calibri"/>
                 <w:color w:val="000000"/>
               </w:rPr>
-              <w:t>Khi khách thuê vặn tay nắm cửa ngoài để vào, nếu hệ thống điện đang tắt, hệ thống sẽ kích hoạt hệ thống điện trong phòng trọ</w:t>
+              <w:t xml:space="preserve">Khi khách thuê vặn tay nắm cửa ngoài để vào, nếu hệ thống điện đang tắt, hệ thống sẽ kích hoạt </w:t>
+            </w:r>
+            <w:r>
+              <w:rPr>
+                <w:rFonts w:ascii="Calibri" w:hAnsi="Calibri" w:cs="Calibri"/>
+                <w:color w:val="000000"/>
+              </w:rPr>
+              <w:lastRenderedPageBreak/>
+              <w:t>hệ thống điệ</w:t>
+            </w:r>
+            <w:r>
+              <w:rPr>
+                <w:rFonts w:ascii="Calibri" w:hAnsi="Calibri" w:cs="Calibri"/>
+                <w:color w:val="000000"/>
+              </w:rPr>
+              <w:t>n trong căn hộ</w:t>
             </w:r>
             <w:r>
               <w:rPr>
@@ -1788,15 +1826,7 @@
                 <w:rFonts w:ascii="Calibri" w:hAnsi="Calibri" w:cs="Calibri"/>
                 <w:color w:val="000000"/>
               </w:rPr>
-              <w:t xml:space="preserve">, có số đếm = 2, thì sẽ xác định là chủ nhà đã đi ra ngoài và </w:t>
-            </w:r>
-            <w:r>
-              <w:rPr>
-                <w:rFonts w:ascii="Calibri" w:hAnsi="Calibri" w:cs="Calibri"/>
-                <w:color w:val="000000"/>
-              </w:rPr>
-              <w:lastRenderedPageBreak/>
-              <w:t>ngắt các nguồn điện không cần thiết</w:t>
+              <w:t>, có số đếm = 2, thì sẽ xác định là chủ nhà đã đi ra ngoài và ngắt các nguồn điện không cần thiết</w:t>
             </w:r>
           </w:p>
           <w:p>
@@ -1871,37 +1901,40 @@
               <w:ind w:left="0"/>
             </w:pPr>
             <w:r>
-              <w:t>Sẽ có 2 thiết bị reader tại cửa ra vào bãi xe, nếu thẻ được quét tại máy A, hệ thống sẽ ghi nhận lại thời gian người này vào gửi xe, và sau nó mở cửa cho xe vào</w:t>
-            </w:r>
-          </w:p>
-          <w:p>
-            <w:pPr>
-              <w:pStyle w:val="ListParagraph"/>
-              <w:ind w:left="0"/>
-            </w:pPr>
-          </w:p>
-          <w:p>
-            <w:pPr>
-              <w:pStyle w:val="ListParagraph"/>
-              <w:ind w:left="0"/>
-            </w:pPr>
-            <w:r>
-              <w:t>Nếu quẹt thẻ tại reader B, hệ thống sẽ kiểm tra thẻ này có từng gửi xe hay chưa, nếu chưa từng gửi xe thì không thể mở cửa cho xe ra và cần liên lạc với quản lý</w:t>
-            </w:r>
-          </w:p>
-          <w:p>
-            <w:pPr>
-              <w:pStyle w:val="ListParagraph"/>
-              <w:ind w:left="0"/>
-            </w:pPr>
-          </w:p>
-          <w:p>
-            <w:pPr>
-              <w:pStyle w:val="ListParagraph"/>
-              <w:ind w:left="0"/>
-            </w:pPr>
-            <w:r>
-              <w:t>Nếu kiểm tra thấy thẻ đã từng gửi xe thì sẽ cho phép đưa xe ra</w:t>
+              <w:t>Sẽ có 2 thiết bị reader tại cửa ra vào bãi xe, nếu thẻ được quét tại máy A, hệ thống sẽ ghi nhận lại thời gian người này vào gử</w:t>
+            </w:r>
+            <w:r>
+              <w:t xml:space="preserve">i xe và thẻ RFID vào bảng “Gửi xe” </w:t>
+            </w:r>
+            <w:r>
+              <w:t>và sau nó mở cửa cho xe vào</w:t>
+            </w:r>
+          </w:p>
+          <w:p>
+            <w:pPr>
+              <w:pStyle w:val="ListParagraph"/>
+              <w:ind w:left="0"/>
+            </w:pPr>
+          </w:p>
+          <w:p>
+            <w:pPr>
+              <w:pStyle w:val="ListParagraph"/>
+              <w:ind w:left="0"/>
+            </w:pPr>
+            <w:r>
+              <w:t xml:space="preserve">Nếu quẹt thẻ tại reader B, </w:t>
+            </w:r>
+            <w:r>
+              <w:t>ghi lại thẻ RFID và thời gian ra vào bảng “Gửi xe</w:t>
+            </w:r>
+          </w:p>
+          <w:p>
+            <w:pPr>
+              <w:pStyle w:val="ListParagraph"/>
+              <w:ind w:left="0"/>
+            </w:pPr>
+            <w:r>
+              <w:t>“ và sau đó mở cửa cho xe ra</w:t>
             </w:r>
           </w:p>
         </w:tc>
@@ -2013,13 +2046,387 @@
       <w:pPr>
         <w:pStyle w:val="ListParagraph"/>
       </w:pPr>
-    </w:p>
-    <w:p>
-      <w:pPr>
-        <w:pStyle w:val="ListParagraph"/>
-      </w:pPr>
-      <w:bookmarkStart w:id="0" w:name="_GoBack"/>
-      <w:bookmarkEnd w:id="0"/>
+      <w:r>
+        <w:rPr>
+          <w:noProof/>
+        </w:rPr>
+        <w:drawing>
+          <wp:inline distT="0" distB="0" distL="0" distR="0">
+            <wp:extent cx="1944701" cy="7829550"/>
+            <wp:effectExtent l="0" t="0" r="0" b="0"/>
+            <wp:docPr id="4" name="Picture 4"/>
+            <wp:cNvGraphicFramePr>
+              <a:graphicFrameLocks xmlns:a="http://schemas.openxmlformats.org/drawingml/2006/main" noChangeAspect="1"/>
+            </wp:cNvGraphicFramePr>
+            <a:graphic xmlns:a="http://schemas.openxmlformats.org/drawingml/2006/main">
+              <a:graphicData uri="http://schemas.openxmlformats.org/drawingml/2006/picture">
+                <pic:pic xmlns:pic="http://schemas.openxmlformats.org/drawingml/2006/picture">
+                  <pic:nvPicPr>
+                    <pic:cNvPr id="4" name="Trả phòng (1).png"/>
+                    <pic:cNvPicPr/>
+                  </pic:nvPicPr>
+                  <pic:blipFill>
+                    <a:blip r:embed="rId8">
+                      <a:extLst>
+                        <a:ext uri="{28A0092B-C50C-407E-A947-70E740481C1C}">
+                          <a14:useLocalDpi xmlns:a14="http://schemas.microsoft.com/office/drawing/2010/main" val="0"/>
+                        </a:ext>
+                      </a:extLst>
+                    </a:blip>
+                    <a:stretch>
+                      <a:fillRect/>
+                    </a:stretch>
+                  </pic:blipFill>
+                  <pic:spPr>
+                    <a:xfrm>
+                      <a:off x="0" y="0"/>
+                      <a:ext cx="1947146" cy="7839395"/>
+                    </a:xfrm>
+                    <a:prstGeom prst="rect">
+                      <a:avLst/>
+                    </a:prstGeom>
+                  </pic:spPr>
+                </pic:pic>
+              </a:graphicData>
+            </a:graphic>
+          </wp:inline>
+        </w:drawing>
+      </w:r>
+    </w:p>
+    <w:p>
+      <w:pPr>
+        <w:pStyle w:val="ListParagraph"/>
+      </w:pPr>
+    </w:p>
+    <w:p>
+      <w:pPr>
+        <w:pStyle w:val="ListParagraph"/>
+      </w:pPr>
+      <w:r>
+        <w:lastRenderedPageBreak/>
+        <w:t>Truy xuất thông tin (bằng CMND hoặc tên hoặc RFID)</w:t>
+      </w:r>
+    </w:p>
+    <w:p>
+      <w:pPr>
+        <w:pStyle w:val="ListParagraph"/>
+      </w:pPr>
+      <w:r>
+        <w:rPr>
+          <w:noProof/>
+        </w:rPr>
+        <w:drawing>
+          <wp:inline distT="0" distB="0" distL="0" distR="0">
+            <wp:extent cx="5943600" cy="7222490"/>
+            <wp:effectExtent l="0" t="0" r="0" b="0"/>
+            <wp:docPr id="5" name="Picture 5"/>
+            <wp:cNvGraphicFramePr>
+              <a:graphicFrameLocks xmlns:a="http://schemas.openxmlformats.org/drawingml/2006/main" noChangeAspect="1"/>
+            </wp:cNvGraphicFramePr>
+            <a:graphic xmlns:a="http://schemas.openxmlformats.org/drawingml/2006/main">
+              <a:graphicData uri="http://schemas.openxmlformats.org/drawingml/2006/picture">
+                <pic:pic xmlns:pic="http://schemas.openxmlformats.org/drawingml/2006/picture">
+                  <pic:nvPicPr>
+                    <pic:cNvPr id="5" name="truy xuất thông tin khách.png"/>
+                    <pic:cNvPicPr/>
+                  </pic:nvPicPr>
+                  <pic:blipFill>
+                    <a:blip r:embed="rId9">
+                      <a:extLst>
+                        <a:ext uri="{28A0092B-C50C-407E-A947-70E740481C1C}">
+                          <a14:useLocalDpi xmlns:a14="http://schemas.microsoft.com/office/drawing/2010/main" val="0"/>
+                        </a:ext>
+                      </a:extLst>
+                    </a:blip>
+                    <a:stretch>
+                      <a:fillRect/>
+                    </a:stretch>
+                  </pic:blipFill>
+                  <pic:spPr>
+                    <a:xfrm>
+                      <a:off x="0" y="0"/>
+                      <a:ext cx="5943600" cy="7222490"/>
+                    </a:xfrm>
+                    <a:prstGeom prst="rect">
+                      <a:avLst/>
+                    </a:prstGeom>
+                  </pic:spPr>
+                </pic:pic>
+              </a:graphicData>
+            </a:graphic>
+          </wp:inline>
+        </w:drawing>
+      </w:r>
+    </w:p>
+    <w:p>
+      <w:pPr>
+        <w:pStyle w:val="ListParagraph"/>
+      </w:pPr>
+    </w:p>
+    <w:p>
+      <w:pPr>
+        <w:pStyle w:val="ListParagraph"/>
+      </w:pPr>
+    </w:p>
+    <w:p>
+      <w:pPr>
+        <w:pStyle w:val="ListParagraph"/>
+      </w:pPr>
+    </w:p>
+    <w:p>
+      <w:pPr>
+        <w:pStyle w:val="ListParagraph"/>
+      </w:pPr>
+    </w:p>
+    <w:p>
+      <w:pPr>
+        <w:pStyle w:val="ListParagraph"/>
+      </w:pPr>
+      <w:r>
+        <w:lastRenderedPageBreak/>
+        <w:t>Thêm thẻ mới</w:t>
+      </w:r>
+    </w:p>
+    <w:p>
+      <w:pPr>
+        <w:pStyle w:val="ListParagraph"/>
+      </w:pPr>
+      <w:r>
+        <w:rPr>
+          <w:noProof/>
+        </w:rPr>
+        <w:drawing>
+          <wp:inline distT="0" distB="0" distL="0" distR="0">
+            <wp:extent cx="1905991" cy="7991475"/>
+            <wp:effectExtent l="0" t="0" r="0" b="0"/>
+            <wp:docPr id="6" name="Picture 6"/>
+            <wp:cNvGraphicFramePr>
+              <a:graphicFrameLocks xmlns:a="http://schemas.openxmlformats.org/drawingml/2006/main" noChangeAspect="1"/>
+            </wp:cNvGraphicFramePr>
+            <a:graphic xmlns:a="http://schemas.openxmlformats.org/drawingml/2006/main">
+              <a:graphicData uri="http://schemas.openxmlformats.org/drawingml/2006/picture">
+                <pic:pic xmlns:pic="http://schemas.openxmlformats.org/drawingml/2006/picture">
+                  <pic:nvPicPr>
+                    <pic:cNvPr id="6" name="thêm thẻ mới.png"/>
+                    <pic:cNvPicPr/>
+                  </pic:nvPicPr>
+                  <pic:blipFill>
+                    <a:blip r:embed="rId10">
+                      <a:extLst>
+                        <a:ext uri="{28A0092B-C50C-407E-A947-70E740481C1C}">
+                          <a14:useLocalDpi xmlns:a14="http://schemas.microsoft.com/office/drawing/2010/main" val="0"/>
+                        </a:ext>
+                      </a:extLst>
+                    </a:blip>
+                    <a:stretch>
+                      <a:fillRect/>
+                    </a:stretch>
+                  </pic:blipFill>
+                  <pic:spPr>
+                    <a:xfrm>
+                      <a:off x="0" y="0"/>
+                      <a:ext cx="1908775" cy="8003146"/>
+                    </a:xfrm>
+                    <a:prstGeom prst="rect">
+                      <a:avLst/>
+                    </a:prstGeom>
+                  </pic:spPr>
+                </pic:pic>
+              </a:graphicData>
+            </a:graphic>
+          </wp:inline>
+        </w:drawing>
+      </w:r>
+    </w:p>
+    <w:p>
+      <w:pPr>
+        <w:pStyle w:val="ListParagraph"/>
+      </w:pPr>
+      <w:r>
+        <w:lastRenderedPageBreak/>
+        <w:t>Xử lý mất thẻ</w:t>
+      </w:r>
+    </w:p>
+    <w:p>
+      <w:pPr>
+        <w:pStyle w:val="ListParagraph"/>
+      </w:pPr>
+      <w:r>
+        <w:rPr>
+          <w:noProof/>
+        </w:rPr>
+        <w:drawing>
+          <wp:inline distT="0" distB="0" distL="0" distR="0">
+            <wp:extent cx="3250572" cy="7858125"/>
+            <wp:effectExtent l="0" t="0" r="6985" b="0"/>
+            <wp:docPr id="8" name="Picture 8"/>
+            <wp:cNvGraphicFramePr>
+              <a:graphicFrameLocks xmlns:a="http://schemas.openxmlformats.org/drawingml/2006/main" noChangeAspect="1"/>
+            </wp:cNvGraphicFramePr>
+            <a:graphic xmlns:a="http://schemas.openxmlformats.org/drawingml/2006/main">
+              <a:graphicData uri="http://schemas.openxmlformats.org/drawingml/2006/picture">
+                <pic:pic xmlns:pic="http://schemas.openxmlformats.org/drawingml/2006/picture">
+                  <pic:nvPicPr>
+                    <pic:cNvPr id="8" name="Xử lý mất thẻ.png"/>
+                    <pic:cNvPicPr/>
+                  </pic:nvPicPr>
+                  <pic:blipFill>
+                    <a:blip r:embed="rId11">
+                      <a:extLst>
+                        <a:ext uri="{28A0092B-C50C-407E-A947-70E740481C1C}">
+                          <a14:useLocalDpi xmlns:a14="http://schemas.microsoft.com/office/drawing/2010/main" val="0"/>
+                        </a:ext>
+                      </a:extLst>
+                    </a:blip>
+                    <a:stretch>
+                      <a:fillRect/>
+                    </a:stretch>
+                  </pic:blipFill>
+                  <pic:spPr>
+                    <a:xfrm>
+                      <a:off x="0" y="0"/>
+                      <a:ext cx="3253208" cy="7864497"/>
+                    </a:xfrm>
+                    <a:prstGeom prst="rect">
+                      <a:avLst/>
+                    </a:prstGeom>
+                  </pic:spPr>
+                </pic:pic>
+              </a:graphicData>
+            </a:graphic>
+          </wp:inline>
+        </w:drawing>
+      </w:r>
+    </w:p>
+    <w:p>
+      <w:pPr>
+        <w:pStyle w:val="ListParagraph"/>
+      </w:pPr>
+    </w:p>
+    <w:p>
+      <w:pPr>
+        <w:pStyle w:val="ListParagraph"/>
+      </w:pPr>
+      <w:r>
+        <w:lastRenderedPageBreak/>
+        <w:t>Kiểm tra thẻ để mở cửa phòng</w:t>
+      </w:r>
+    </w:p>
+    <w:p>
+      <w:pPr>
+        <w:pStyle w:val="ListParagraph"/>
+      </w:pPr>
+      <w:r>
+        <w:rPr>
+          <w:noProof/>
+        </w:rPr>
+        <w:drawing>
+          <wp:inline distT="0" distB="0" distL="0" distR="0">
+            <wp:extent cx="4560946" cy="7810500"/>
+            <wp:effectExtent l="0" t="0" r="0" b="0"/>
+            <wp:docPr id="9" name="Picture 9"/>
+            <wp:cNvGraphicFramePr>
+              <a:graphicFrameLocks xmlns:a="http://schemas.openxmlformats.org/drawingml/2006/main" noChangeAspect="1"/>
+            </wp:cNvGraphicFramePr>
+            <a:graphic xmlns:a="http://schemas.openxmlformats.org/drawingml/2006/main">
+              <a:graphicData uri="http://schemas.openxmlformats.org/drawingml/2006/picture">
+                <pic:pic xmlns:pic="http://schemas.openxmlformats.org/drawingml/2006/picture">
+                  <pic:nvPicPr>
+                    <pic:cNvPr id="9" name="Kiểm tra thẻ ra vào .png"/>
+                    <pic:cNvPicPr/>
+                  </pic:nvPicPr>
+                  <pic:blipFill>
+                    <a:blip r:embed="rId12">
+                      <a:extLst>
+                        <a:ext uri="{28A0092B-C50C-407E-A947-70E740481C1C}">
+                          <a14:useLocalDpi xmlns:a14="http://schemas.microsoft.com/office/drawing/2010/main" val="0"/>
+                        </a:ext>
+                      </a:extLst>
+                    </a:blip>
+                    <a:stretch>
+                      <a:fillRect/>
+                    </a:stretch>
+                  </pic:blipFill>
+                  <pic:spPr>
+                    <a:xfrm>
+                      <a:off x="0" y="0"/>
+                      <a:ext cx="4562336" cy="7812881"/>
+                    </a:xfrm>
+                    <a:prstGeom prst="rect">
+                      <a:avLst/>
+                    </a:prstGeom>
+                  </pic:spPr>
+                </pic:pic>
+              </a:graphicData>
+            </a:graphic>
+          </wp:inline>
+        </w:drawing>
+      </w:r>
+    </w:p>
+    <w:p>
+      <w:pPr>
+        <w:pStyle w:val="ListParagraph"/>
+      </w:pPr>
+    </w:p>
+    <w:p>
+      <w:pPr>
+        <w:pStyle w:val="ListParagraph"/>
+      </w:pPr>
+      <w:r>
+        <w:lastRenderedPageBreak/>
+        <w:t>Ra vào khu vực gửi xe</w:t>
+      </w:r>
+    </w:p>
+    <w:p>
+      <w:pPr>
+        <w:pStyle w:val="ListParagraph"/>
+      </w:pPr>
+      <w:r>
+        <w:rPr>
+          <w:noProof/>
+        </w:rPr>
+        <w:drawing>
+          <wp:inline distT="0" distB="0" distL="0" distR="0">
+            <wp:extent cx="2268802" cy="8001000"/>
+            <wp:effectExtent l="0" t="0" r="0" b="0"/>
+            <wp:docPr id="10" name="Picture 10"/>
+            <wp:cNvGraphicFramePr>
+              <a:graphicFrameLocks xmlns:a="http://schemas.openxmlformats.org/drawingml/2006/main" noChangeAspect="1"/>
+            </wp:cNvGraphicFramePr>
+            <a:graphic xmlns:a="http://schemas.openxmlformats.org/drawingml/2006/main">
+              <a:graphicData uri="http://schemas.openxmlformats.org/drawingml/2006/picture">
+                <pic:pic xmlns:pic="http://schemas.openxmlformats.org/drawingml/2006/picture">
+                  <pic:nvPicPr>
+                    <pic:cNvPr id="10" name="gửi xe.png"/>
+                    <pic:cNvPicPr/>
+                  </pic:nvPicPr>
+                  <pic:blipFill>
+                    <a:blip r:embed="rId13">
+                      <a:extLst>
+                        <a:ext uri="{28A0092B-C50C-407E-A947-70E740481C1C}">
+                          <a14:useLocalDpi xmlns:a14="http://schemas.microsoft.com/office/drawing/2010/main" val="0"/>
+                        </a:ext>
+                      </a:extLst>
+                    </a:blip>
+                    <a:stretch>
+                      <a:fillRect/>
+                    </a:stretch>
+                  </pic:blipFill>
+                  <pic:spPr>
+                    <a:xfrm>
+                      <a:off x="0" y="0"/>
+                      <a:ext cx="2270991" cy="8008718"/>
+                    </a:xfrm>
+                    <a:prstGeom prst="rect">
+                      <a:avLst/>
+                    </a:prstGeom>
+                  </pic:spPr>
+                </pic:pic>
+              </a:graphicData>
+            </a:graphic>
+          </wp:inline>
+        </w:drawing>
+      </w:r>
     </w:p>
     <w:p>
       <w:pPr>
@@ -2047,46 +2454,511 @@
       <w:pPr>
         <w:pStyle w:val="ListParagraph"/>
       </w:pPr>
-      <w:r>
-        <w:pict>
-          <v:shapetype id="_x0000_t75" coordsize="21600,21600" o:spt="75" o:preferrelative="t" path="m@4@5l@4@11@9@11@9@5xe" filled="f" stroked="f">
-            <v:stroke joinstyle="miter"/>
-            <v:formulas>
-              <v:f eqn="if lineDrawn pixelLineWidth 0"/>
-              <v:f eqn="sum @0 1 0"/>
-              <v:f eqn="sum 0 0 @1"/>
-              <v:f eqn="prod @2 1 2"/>
-              <v:f eqn="prod @3 21600 pixelWidth"/>
-              <v:f eqn="prod @3 21600 pixelHeight"/>
-              <v:f eqn="sum @0 0 1"/>
-              <v:f eqn="prod @6 1 2"/>
-              <v:f eqn="prod @7 21600 pixelWidth"/>
-              <v:f eqn="sum @8 21600 0"/>
-              <v:f eqn="prod @7 21600 pixelHeight"/>
-              <v:f eqn="sum @10 21600 0"/>
-            </v:formulas>
-            <v:path o:extrusionok="f" gradientshapeok="t" o:connecttype="rect"/>
-            <o:lock v:ext="edit" aspectratio="t"/>
-          </v:shapetype>
-          <v:shape id="_x0000_i1025" type="#_x0000_t75" style="width:467.2pt;height:190.15pt">
-            <v:imagedata r:id="rId8" o:title="186845997_161393622585217_3873001795713709526_n"/>
-          </v:shape>
-        </w:pict>
-      </w:r>
-    </w:p>
-    <w:p>
-      <w:pPr>
-        <w:pStyle w:val="ListParagraph"/>
-      </w:pPr>
-      <w:r>
-        <w:t>//Dự tính thay đổi router thành Home gateway//</w:t>
-      </w:r>
-    </w:p>
-    <w:p>
-      <w:pPr>
-        <w:pStyle w:val="ListParagraph"/>
-      </w:pPr>
-    </w:p>
+    </w:p>
+    <w:p>
+      <w:pPr>
+        <w:pStyle w:val="ListParagraph"/>
+        <w:ind w:left="0"/>
+      </w:pPr>
+      <w:r>
+        <w:rPr>
+          <w:noProof/>
+        </w:rPr>
+        <w:drawing>
+          <wp:inline distT="0" distB="0" distL="0" distR="0" wp14:anchorId="116E8FE7" wp14:editId="508F39E5">
+            <wp:extent cx="5943600" cy="1906270"/>
+            <wp:effectExtent l="0" t="0" r="0" b="0"/>
+            <wp:docPr id="11" name="Picture 11"/>
+            <wp:cNvGraphicFramePr>
+              <a:graphicFrameLocks xmlns:a="http://schemas.openxmlformats.org/drawingml/2006/main" noChangeAspect="1"/>
+            </wp:cNvGraphicFramePr>
+            <a:graphic xmlns:a="http://schemas.openxmlformats.org/drawingml/2006/main">
+              <a:graphicData uri="http://schemas.openxmlformats.org/drawingml/2006/picture">
+                <pic:pic xmlns:pic="http://schemas.openxmlformats.org/drawingml/2006/picture">
+                  <pic:nvPicPr>
+                    <pic:cNvPr id="1" name=""/>
+                    <pic:cNvPicPr/>
+                  </pic:nvPicPr>
+                  <pic:blipFill>
+                    <a:blip r:embed="rId14"/>
+                    <a:stretch>
+                      <a:fillRect/>
+                    </a:stretch>
+                  </pic:blipFill>
+                  <pic:spPr>
+                    <a:xfrm>
+                      <a:off x="0" y="0"/>
+                      <a:ext cx="5943600" cy="1906270"/>
+                    </a:xfrm>
+                    <a:prstGeom prst="rect">
+                      <a:avLst/>
+                    </a:prstGeom>
+                  </pic:spPr>
+                </pic:pic>
+              </a:graphicData>
+            </a:graphic>
+          </wp:inline>
+        </w:drawing>
+      </w:r>
+      <w:bookmarkStart w:id="0" w:name="_GoBack"/>
+      <w:bookmarkEnd w:id="0"/>
+    </w:p>
+    <w:p>
+      <w:pPr>
+        <w:pStyle w:val="ListParagraph"/>
+      </w:pPr>
+    </w:p>
+    <w:p>
+      <w:pPr>
+        <w:pStyle w:val="ListParagraph"/>
+        <w:numPr>
+          <w:ilvl w:val="0"/>
+          <w:numId w:val="1"/>
+        </w:numPr>
+      </w:pPr>
+      <w:r>
+        <w:t>Xây dựng database</w:t>
+      </w:r>
+    </w:p>
+    <w:p>
+      <w:pPr>
+        <w:pStyle w:val="ListParagraph"/>
+      </w:pPr>
+      <w:r>
+        <w:t>Các bảng cần có:</w:t>
+      </w:r>
+    </w:p>
+    <w:p>
+      <w:pPr>
+        <w:pStyle w:val="ListParagraph"/>
+      </w:pPr>
+      <w:r>
+        <w:t xml:space="preserve">+ Card List ( </w:t>
+      </w:r>
+      <w:r>
+        <w:rPr>
+          <w:b/>
+        </w:rPr>
+        <w:t>RFID</w:t>
+      </w:r>
+      <w:r>
+        <w:t xml:space="preserve"> , Status</w:t>
+      </w:r>
+      <w:r>
+        <w:t>, Role</w:t>
+      </w:r>
+      <w:r>
+        <w:t xml:space="preserve"> )</w:t>
+      </w:r>
+    </w:p>
+    <w:p>
+      <w:pPr>
+        <w:pStyle w:val="ListParagraph"/>
+        <w:numPr>
+          <w:ilvl w:val="0"/>
+          <w:numId w:val="8"/>
+        </w:numPr>
+      </w:pPr>
+      <w:r>
+        <w:t>RFID là khóa chính, chứa thông tin các thẻ RFID đã được lưu vào bộ nhớ, những thẻ có RFID đã được lưu trong bảng là những thẻ nằm trong phạm vi quản lý của căn hộ</w:t>
+      </w:r>
+    </w:p>
+    <w:p>
+      <w:pPr>
+        <w:pStyle w:val="ListParagraph"/>
+        <w:numPr>
+          <w:ilvl w:val="0"/>
+          <w:numId w:val="8"/>
+        </w:numPr>
+      </w:pPr>
+      <w:r>
+        <w:t>Status là thuộc tính quản lý tình trạng của thẻ, khi thẻ mới được thêm vào thì status mặc định sẽ là 0; các trạng thái của status : 0 đã được thêm nhưng chưa sử dụng, 1 đang được sử dụng, 2 đã xóa do mất hoặc hư hỏng</w:t>
+      </w:r>
+    </w:p>
+    <w:p>
+      <w:pPr>
+        <w:pStyle w:val="ListParagraph"/>
+        <w:numPr>
+          <w:ilvl w:val="0"/>
+          <w:numId w:val="8"/>
+        </w:numPr>
+      </w:pPr>
+      <w:r>
+        <w:t>Role là thuộc tính để phân biệt thẻ dùng cho khách thuê có hợp đồng và khách không có hợp đồng (dùng cho bãi gửi xe cho khách đến thăm)</w:t>
+      </w:r>
+      <w:r>
+        <w:t>, 1 là khách có hợp đồng, 0 là khách vãng lai</w:t>
+      </w:r>
+    </w:p>
+    <w:p/>
+    <w:p>
+      <w:pPr>
+        <w:ind w:left="720"/>
+      </w:pPr>
+      <w:r>
+        <w:t>+ Khách hàng (</w:t>
+      </w:r>
+      <w:r>
+        <w:rPr>
+          <w:b/>
+        </w:rPr>
+        <w:t>CMND</w:t>
+      </w:r>
+      <w:r>
+        <w:t>, Họ tên, Ngày sinh, Quê quán, Sđt, Email (nếu có) )</w:t>
+      </w:r>
+    </w:p>
+    <w:p>
+      <w:pPr>
+        <w:pStyle w:val="ListParagraph"/>
+        <w:numPr>
+          <w:ilvl w:val="0"/>
+          <w:numId w:val="8"/>
+        </w:numPr>
+      </w:pPr>
+      <w:r>
+        <w:t>CMND là khóa chính, xác định thông tin khách thuê</w:t>
+      </w:r>
+    </w:p>
+    <w:p/>
+    <w:p>
+      <w:pPr>
+        <w:ind w:left="720"/>
+      </w:pPr>
+      <w:r>
+        <w:t>+ Hợp đồng (</w:t>
+      </w:r>
+      <w:r>
+        <w:rPr>
+          <w:b/>
+        </w:rPr>
+        <w:t>Mã hợp đồng</w:t>
+      </w:r>
+      <w:r>
+        <w:t xml:space="preserve">, </w:t>
+      </w:r>
+      <w:r>
+        <w:rPr>
+          <w:u w:val="single"/>
+        </w:rPr>
+        <w:t>CMND</w:t>
+      </w:r>
+      <w:r>
+        <w:t>, nội dung, Ngày bắt đầu, Ngày kết thúc, Status)</w:t>
+      </w:r>
+    </w:p>
+    <w:p>
+      <w:pPr>
+        <w:pStyle w:val="ListParagraph"/>
+        <w:numPr>
+          <w:ilvl w:val="0"/>
+          <w:numId w:val="8"/>
+        </w:numPr>
+      </w:pPr>
+      <w:r>
+        <w:t>Mã hợp đồng là khóa chính, xác định hợp đồng</w:t>
+      </w:r>
+    </w:p>
+    <w:p>
+      <w:pPr>
+        <w:pStyle w:val="ListParagraph"/>
+        <w:numPr>
+          <w:ilvl w:val="0"/>
+          <w:numId w:val="8"/>
+        </w:numPr>
+      </w:pPr>
+      <w:r>
+        <w:t>CMND là khóa ngoại đến bảng Khách hàng.CMND</w:t>
+      </w:r>
+      <w:r>
+        <w:t>, mỗi hợp đồng sẽ chỉ có 1 CMND, 1 CMND được phép có nhiều hợp đồng.</w:t>
+      </w:r>
+    </w:p>
+    <w:p>
+      <w:pPr>
+        <w:pStyle w:val="ListParagraph"/>
+        <w:numPr>
+          <w:ilvl w:val="0"/>
+          <w:numId w:val="8"/>
+        </w:numPr>
+      </w:pPr>
+      <w:r>
+        <w:t>Status là thuộc tính quản lý tình trạng của hợp đồng, các trạng thái của status : 1 là đang hiệu lực , 0 là đã kết thúc</w:t>
+      </w:r>
+    </w:p>
+    <w:p>
+      <w:pPr>
+        <w:ind w:left="1440"/>
+      </w:pPr>
+    </w:p>
+    <w:p>
+      <w:pPr>
+        <w:ind w:left="720"/>
+      </w:pPr>
+      <w:r>
+        <w:t>+ Bãi xe (</w:t>
+      </w:r>
+      <w:r>
+        <w:rPr>
+          <w:u w:val="single"/>
+        </w:rPr>
+        <w:t>RFID</w:t>
+      </w:r>
+      <w:r>
+        <w:t xml:space="preserve"> , Thời gian vào, Thời gian ra )</w:t>
+      </w:r>
+    </w:p>
+    <w:p>
+      <w:pPr>
+        <w:pStyle w:val="ListParagraph"/>
+        <w:numPr>
+          <w:ilvl w:val="0"/>
+          <w:numId w:val="8"/>
+        </w:numPr>
+      </w:pPr>
+      <w:r>
+        <w:lastRenderedPageBreak/>
+        <w:t>RFID là khóa ngoại, truy xuất đến bảng Card List để kiểm tra thẻ có thể sử dụng ra vào gửi xe hay không.</w:t>
+      </w:r>
+    </w:p>
+    <w:p>
+      <w:pPr>
+        <w:ind w:left="720"/>
+      </w:pPr>
+    </w:p>
+    <w:p>
+      <w:pPr>
+        <w:ind w:left="720"/>
+      </w:pPr>
+      <w:r>
+        <w:t>+ Căn hộ cho thuê (</w:t>
+      </w:r>
+      <w:r>
+        <w:rPr>
+          <w:b/>
+        </w:rPr>
+        <w:t>Mã căn hộ</w:t>
+      </w:r>
+      <w:r>
+        <w:t xml:space="preserve">, </w:t>
+      </w:r>
+      <w:r>
+        <w:t xml:space="preserve">Loại căn hộ, thông tin căn hộ[giá điện , nước,…], </w:t>
+      </w:r>
+      <w:r>
+        <w:rPr>
+          <w:u w:val="single"/>
+        </w:rPr>
+        <w:t>Hợp đồng</w:t>
+      </w:r>
+      <w:r>
+        <w:t>)</w:t>
+      </w:r>
+    </w:p>
+    <w:p>
+      <w:pPr>
+        <w:pStyle w:val="ListParagraph"/>
+        <w:numPr>
+          <w:ilvl w:val="0"/>
+          <w:numId w:val="8"/>
+        </w:numPr>
+      </w:pPr>
+      <w:r>
+        <w:t>Mã căn hộ là khóa chính, để xác định căn hộ nào</w:t>
+      </w:r>
+    </w:p>
+    <w:p>
+      <w:pPr>
+        <w:pStyle w:val="ListParagraph"/>
+        <w:numPr>
+          <w:ilvl w:val="0"/>
+          <w:numId w:val="8"/>
+        </w:numPr>
+      </w:pPr>
+      <w:r>
+        <w:t>Hợp đồng là khóa ngoại, truy xuất bảng Hợp đồng để xác định căn hộ đang thuộc quyền sử dụng bởi ai</w:t>
+      </w:r>
+      <w:r>
+        <w:t xml:space="preserve"> </w:t>
+      </w:r>
+    </w:p>
+    <w:p>
+      <w:pPr>
+        <w:ind w:left="1440"/>
+      </w:pPr>
+    </w:p>
+    <w:p>
+      <w:pPr>
+        <w:pStyle w:val="ListParagraph"/>
+      </w:pPr>
+      <w:r>
+        <w:t>+ Card –</w:t>
+      </w:r>
+      <w:r>
+        <w:t xml:space="preserve"> Khách</w:t>
+      </w:r>
+      <w:r>
+        <w:t xml:space="preserve"> ( </w:t>
+      </w:r>
+      <w:r>
+        <w:rPr>
+          <w:u w:val="single"/>
+        </w:rPr>
+        <w:t>CMND</w:t>
+      </w:r>
+      <w:r>
+        <w:t xml:space="preserve">, </w:t>
+      </w:r>
+      <w:r>
+        <w:rPr>
+          <w:u w:val="single"/>
+        </w:rPr>
+        <w:t>Cards</w:t>
+      </w:r>
+      <w:r>
+        <w:rPr>
+          <w:u w:val="single"/>
+        </w:rPr>
+        <w:t>, Mã căn hộ</w:t>
+      </w:r>
+      <w:r>
+        <w:t xml:space="preserve"> )</w:t>
+      </w:r>
+    </w:p>
+    <w:p>
+      <w:pPr>
+        <w:pStyle w:val="ListParagraph"/>
+        <w:numPr>
+          <w:ilvl w:val="0"/>
+          <w:numId w:val="8"/>
+        </w:numPr>
+      </w:pPr>
+      <w:r>
+        <w:t>CMND là khóa ngoại truy xuất đến bảng Khách thuê</w:t>
+      </w:r>
+    </w:p>
+    <w:p>
+      <w:pPr>
+        <w:pStyle w:val="ListParagraph"/>
+        <w:numPr>
+          <w:ilvl w:val="0"/>
+          <w:numId w:val="8"/>
+        </w:numPr>
+      </w:pPr>
+      <w:r>
+        <w:t>Cards là khóa ngoại truy xuất đến bảng Card List</w:t>
+      </w:r>
+      <w:r>
+        <w:t>, cho trường hợp user cùng lúc sử dụng nhiều thẻ</w:t>
+      </w:r>
+    </w:p>
+    <w:p>
+      <w:pPr>
+        <w:pStyle w:val="ListParagraph"/>
+        <w:numPr>
+          <w:ilvl w:val="0"/>
+          <w:numId w:val="8"/>
+        </w:numPr>
+      </w:pPr>
+      <w:r>
+        <w:t>Mã căn hộ mà thẻ đang được dùng để mở cửa</w:t>
+      </w:r>
+    </w:p>
+    <w:p/>
+    <w:p>
+      <w:r>
+        <w:rPr>
+          <w:noProof/>
+        </w:rPr>
+        <w:drawing>
+          <wp:inline distT="0" distB="0" distL="0" distR="0">
+            <wp:extent cx="5943600" cy="1972945"/>
+            <wp:effectExtent l="0" t="0" r="0" b="8255"/>
+            <wp:docPr id="7" name="Picture 7"/>
+            <wp:cNvGraphicFramePr>
+              <a:graphicFrameLocks xmlns:a="http://schemas.openxmlformats.org/drawingml/2006/main" noChangeAspect="1"/>
+            </wp:cNvGraphicFramePr>
+            <a:graphic xmlns:a="http://schemas.openxmlformats.org/drawingml/2006/main">
+              <a:graphicData uri="http://schemas.openxmlformats.org/drawingml/2006/picture">
+                <pic:pic xmlns:pic="http://schemas.openxmlformats.org/drawingml/2006/picture">
+                  <pic:nvPicPr>
+                    <pic:cNvPr id="7" name="ERD (3).png"/>
+                    <pic:cNvPicPr/>
+                  </pic:nvPicPr>
+                  <pic:blipFill>
+                    <a:blip r:embed="rId15">
+                      <a:extLst>
+                        <a:ext uri="{28A0092B-C50C-407E-A947-70E740481C1C}">
+                          <a14:useLocalDpi xmlns:a14="http://schemas.microsoft.com/office/drawing/2010/main" val="0"/>
+                        </a:ext>
+                      </a:extLst>
+                    </a:blip>
+                    <a:stretch>
+                      <a:fillRect/>
+                    </a:stretch>
+                  </pic:blipFill>
+                  <pic:spPr>
+                    <a:xfrm>
+                      <a:off x="0" y="0"/>
+                      <a:ext cx="5943600" cy="1972945"/>
+                    </a:xfrm>
+                    <a:prstGeom prst="rect">
+                      <a:avLst/>
+                    </a:prstGeom>
+                  </pic:spPr>
+                </pic:pic>
+              </a:graphicData>
+            </a:graphic>
+          </wp:inline>
+        </w:drawing>
+      </w:r>
+    </w:p>
+    <w:p/>
+    <w:p>
+      <w:pPr>
+        <w:pStyle w:val="ListParagraph"/>
+        <w:numPr>
+          <w:ilvl w:val="0"/>
+          <w:numId w:val="1"/>
+        </w:numPr>
+      </w:pPr>
+      <w:r>
+        <w:t>Các chức năng của RFID reader</w:t>
+      </w:r>
+    </w:p>
+    <w:p>
+      <w:pPr>
+        <w:pStyle w:val="ListParagraph"/>
+      </w:pPr>
+      <w:r>
+        <w:t>+ Đọc ID từ RFID tag</w:t>
+      </w:r>
+    </w:p>
+    <w:p>
+      <w:pPr>
+        <w:pStyle w:val="ListParagraph"/>
+      </w:pPr>
+      <w:r>
+        <w:t>+ Đọc mã phòng được lưu trong thẻ RFID</w:t>
+      </w:r>
+    </w:p>
+    <w:p>
+      <w:pPr>
+        <w:pStyle w:val="ListParagraph"/>
+      </w:pPr>
+      <w:r>
+        <w:t>+ Viết Mã phòng vào thẻ RFID</w:t>
+      </w:r>
+    </w:p>
+    <w:p>
+      <w:pPr>
+        <w:pStyle w:val="ListParagraph"/>
+      </w:pPr>
+      <w:r>
+        <w:t>+ Xóa Mã phòng được lưu trong thẻ RFID</w:t>
+      </w:r>
+    </w:p>
+    <w:p/>
     <w:sectPr>
       <w:pgSz w:w="12240" w:h="15840"/>
       <w:pgMar w:top="1440" w:right="1440" w:bottom="1440" w:left="1440" w:header="720" w:footer="720" w:gutter="0"/>
@@ -2100,6 +2972,119 @@
 <file path=word/numbering.xml><?xml version="1.0" encoding="utf-8"?>
 <w:numbering xmlns:wpc="http://schemas.microsoft.com/office/word/2010/wordprocessingCanvas" xmlns:cx="http://schemas.microsoft.com/office/drawing/2014/chartex" xmlns:cx1="http://schemas.microsoft.com/office/drawing/2015/9/8/chartex" xmlns:mc="http://schemas.openxmlformats.org/markup-compatibility/2006" xmlns:o="urn:schemas-microsoft-com:office:office" xmlns:r="http://schemas.openxmlformats.org/officeDocument/2006/relationships" xmlns:m="http://schemas.openxmlformats.org/officeDocument/2006/math" xmlns:v="urn:schemas-microsoft-com:vml" xmlns:wp14="http://schemas.microsoft.com/office/word/2010/wordprocessingDrawing" xmlns:wp="http://schemas.openxmlformats.org/drawingml/2006/wordprocessingDrawing" xmlns:w10="urn:schemas-microsoft-com:office:word" xmlns:w="http://schemas.openxmlformats.org/wordprocessingml/2006/main" xmlns:w14="http://schemas.microsoft.com/office/word/2010/wordml" xmlns:w15="http://schemas.microsoft.com/office/word/2012/wordml" xmlns:w16se="http://schemas.microsoft.com/office/word/2015/wordml/symex" xmlns:wpg="http://schemas.microsoft.com/office/word/2010/wordprocessingGroup" xmlns:wpi="http://schemas.microsoft.com/office/word/2010/wordprocessingInk" xmlns:wne="http://schemas.microsoft.com/office/word/2006/wordml" xmlns:wps="http://schemas.microsoft.com/office/word/2010/wordprocessingShape" mc:Ignorable="w14 w15 w16se wp14">
   <w:abstractNum w:abstractNumId="0" w15:restartNumberingAfterBreak="0">
+    <w:nsid w:val="00B83A18"/>
+    <w:multiLevelType w:val="hybridMultilevel"/>
+    <w:tmpl w:val="701AF99C"/>
+    <w:lvl w:ilvl="0" w:tplc="1EC83EEC">
+      <w:start w:val="8"/>
+      <w:numFmt w:val="bullet"/>
+      <w:lvlText w:val="-"/>
+      <w:lvlJc w:val="left"/>
+      <w:pPr>
+        <w:ind w:left="1800" w:hanging="360"/>
+      </w:pPr>
+      <w:rPr>
+        <w:rFonts w:ascii="Calibri" w:eastAsiaTheme="minorHAnsi" w:hAnsi="Calibri" w:cs="Calibri" w:hint="default"/>
+      </w:rPr>
+    </w:lvl>
+    <w:lvl w:ilvl="1" w:tplc="04090003" w:tentative="1">
+      <w:start w:val="1"/>
+      <w:numFmt w:val="bullet"/>
+      <w:lvlText w:val="o"/>
+      <w:lvlJc w:val="left"/>
+      <w:pPr>
+        <w:ind w:left="2520" w:hanging="360"/>
+      </w:pPr>
+      <w:rPr>
+        <w:rFonts w:ascii="Courier New" w:hAnsi="Courier New" w:cs="Courier New" w:hint="default"/>
+      </w:rPr>
+    </w:lvl>
+    <w:lvl w:ilvl="2" w:tplc="04090005" w:tentative="1">
+      <w:start w:val="1"/>
+      <w:numFmt w:val="bullet"/>
+      <w:lvlText w:val=""/>
+      <w:lvlJc w:val="left"/>
+      <w:pPr>
+        <w:ind w:left="3240" w:hanging="360"/>
+      </w:pPr>
+      <w:rPr>
+        <w:rFonts w:ascii="Wingdings" w:hAnsi="Wingdings" w:hint="default"/>
+      </w:rPr>
+    </w:lvl>
+    <w:lvl w:ilvl="3" w:tplc="04090001" w:tentative="1">
+      <w:start w:val="1"/>
+      <w:numFmt w:val="bullet"/>
+      <w:lvlText w:val=""/>
+      <w:lvlJc w:val="left"/>
+      <w:pPr>
+        <w:ind w:left="3960" w:hanging="360"/>
+      </w:pPr>
+      <w:rPr>
+        <w:rFonts w:ascii="Symbol" w:hAnsi="Symbol" w:hint="default"/>
+      </w:rPr>
+    </w:lvl>
+    <w:lvl w:ilvl="4" w:tplc="04090003" w:tentative="1">
+      <w:start w:val="1"/>
+      <w:numFmt w:val="bullet"/>
+      <w:lvlText w:val="o"/>
+      <w:lvlJc w:val="left"/>
+      <w:pPr>
+        <w:ind w:left="4680" w:hanging="360"/>
+      </w:pPr>
+      <w:rPr>
+        <w:rFonts w:ascii="Courier New" w:hAnsi="Courier New" w:cs="Courier New" w:hint="default"/>
+      </w:rPr>
+    </w:lvl>
+    <w:lvl w:ilvl="5" w:tplc="04090005" w:tentative="1">
+      <w:start w:val="1"/>
+      <w:numFmt w:val="bullet"/>
+      <w:lvlText w:val=""/>
+      <w:lvlJc w:val="left"/>
+      <w:pPr>
+        <w:ind w:left="5400" w:hanging="360"/>
+      </w:pPr>
+      <w:rPr>
+        <w:rFonts w:ascii="Wingdings" w:hAnsi="Wingdings" w:hint="default"/>
+      </w:rPr>
+    </w:lvl>
+    <w:lvl w:ilvl="6" w:tplc="04090001" w:tentative="1">
+      <w:start w:val="1"/>
+      <w:numFmt w:val="bullet"/>
+      <w:lvlText w:val=""/>
+      <w:lvlJc w:val="left"/>
+      <w:pPr>
+        <w:ind w:left="6120" w:hanging="360"/>
+      </w:pPr>
+      <w:rPr>
+        <w:rFonts w:ascii="Symbol" w:hAnsi="Symbol" w:hint="default"/>
+      </w:rPr>
+    </w:lvl>
+    <w:lvl w:ilvl="7" w:tplc="04090003" w:tentative="1">
+      <w:start w:val="1"/>
+      <w:numFmt w:val="bullet"/>
+      <w:lvlText w:val="o"/>
+      <w:lvlJc w:val="left"/>
+      <w:pPr>
+        <w:ind w:left="6840" w:hanging="360"/>
+      </w:pPr>
+      <w:rPr>
+        <w:rFonts w:ascii="Courier New" w:hAnsi="Courier New" w:cs="Courier New" w:hint="default"/>
+      </w:rPr>
+    </w:lvl>
+    <w:lvl w:ilvl="8" w:tplc="04090005" w:tentative="1">
+      <w:start w:val="1"/>
+      <w:numFmt w:val="bullet"/>
+      <w:lvlText w:val=""/>
+      <w:lvlJc w:val="left"/>
+      <w:pPr>
+        <w:ind w:left="7560" w:hanging="360"/>
+      </w:pPr>
+      <w:rPr>
+        <w:rFonts w:ascii="Wingdings" w:hAnsi="Wingdings" w:hint="default"/>
+      </w:rPr>
+    </w:lvl>
+  </w:abstractNum>
+  <w:abstractNum w:abstractNumId="1" w15:restartNumberingAfterBreak="0">
     <w:nsid w:val="05DB486E"/>
     <w:multiLevelType w:val="hybridMultilevel"/>
     <w:tmpl w:val="E6FE3D6E"/>
@@ -2212,7 +3197,7 @@
       </w:rPr>
     </w:lvl>
   </w:abstractNum>
-  <w:abstractNum w:abstractNumId="1" w15:restartNumberingAfterBreak="0">
+  <w:abstractNum w:abstractNumId="2" w15:restartNumberingAfterBreak="0">
     <w:nsid w:val="08A71FDD"/>
     <w:multiLevelType w:val="hybridMultilevel"/>
     <w:tmpl w:val="33B645C0"/>
@@ -2325,7 +3310,7 @@
       </w:rPr>
     </w:lvl>
   </w:abstractNum>
-  <w:abstractNum w:abstractNumId="2" w15:restartNumberingAfterBreak="0">
+  <w:abstractNum w:abstractNumId="3" w15:restartNumberingAfterBreak="0">
     <w:nsid w:val="196C042F"/>
     <w:multiLevelType w:val="hybridMultilevel"/>
     <w:tmpl w:val="7740750C"/>
@@ -2438,7 +3423,7 @@
       </w:rPr>
     </w:lvl>
   </w:abstractNum>
-  <w:abstractNum w:abstractNumId="3" w15:restartNumberingAfterBreak="0">
+  <w:abstractNum w:abstractNumId="4" w15:restartNumberingAfterBreak="0">
     <w:nsid w:val="2AA418E5"/>
     <w:multiLevelType w:val="hybridMultilevel"/>
     <w:tmpl w:val="78A24C30"/>
@@ -2551,7 +3536,7 @@
       </w:rPr>
     </w:lvl>
   </w:abstractNum>
-  <w:abstractNum w:abstractNumId="4" w15:restartNumberingAfterBreak="0">
+  <w:abstractNum w:abstractNumId="5" w15:restartNumberingAfterBreak="0">
     <w:nsid w:val="339F0B9F"/>
     <w:multiLevelType w:val="hybridMultilevel"/>
     <w:tmpl w:val="263E8482"/>
@@ -2664,7 +3649,7 @@
       </w:rPr>
     </w:lvl>
   </w:abstractNum>
-  <w:abstractNum w:abstractNumId="5" w15:restartNumberingAfterBreak="0">
+  <w:abstractNum w:abstractNumId="6" w15:restartNumberingAfterBreak="0">
     <w:nsid w:val="3F3352CB"/>
     <w:multiLevelType w:val="hybridMultilevel"/>
     <w:tmpl w:val="ABD213B6"/>
@@ -2753,7 +3738,7 @@
       </w:pPr>
     </w:lvl>
   </w:abstractNum>
-  <w:abstractNum w:abstractNumId="6" w15:restartNumberingAfterBreak="0">
+  <w:abstractNum w:abstractNumId="7" w15:restartNumberingAfterBreak="0">
     <w:nsid w:val="4973102C"/>
     <w:multiLevelType w:val="hybridMultilevel"/>
     <w:tmpl w:val="12F0BFD0"/>
@@ -2867,25 +3852,28 @@
     </w:lvl>
   </w:abstractNum>
   <w:num w:numId="1">
+    <w:abstractNumId w:val="6"/>
+  </w:num>
+  <w:num w:numId="2">
+    <w:abstractNumId w:val="4"/>
+  </w:num>
+  <w:num w:numId="3">
+    <w:abstractNumId w:val="2"/>
+  </w:num>
+  <w:num w:numId="4">
+    <w:abstractNumId w:val="3"/>
+  </w:num>
+  <w:num w:numId="5">
+    <w:abstractNumId w:val="1"/>
+  </w:num>
+  <w:num w:numId="6">
     <w:abstractNumId w:val="5"/>
   </w:num>
-  <w:num w:numId="2">
-    <w:abstractNumId w:val="3"/>
+  <w:num w:numId="7">
+    <w:abstractNumId w:val="7"/>
   </w:num>
-  <w:num w:numId="3">
-    <w:abstractNumId w:val="1"/>
-  </w:num>
-  <w:num w:numId="4">
-    <w:abstractNumId w:val="2"/>
-  </w:num>
-  <w:num w:numId="5">
+  <w:num w:numId="8">
     <w:abstractNumId w:val="0"/>
-  </w:num>
-  <w:num w:numId="6">
-    <w:abstractNumId w:val="4"/>
-  </w:num>
-  <w:num w:numId="7">
-    <w:abstractNumId w:val="6"/>
   </w:num>
 </w:numbering>
 </file>

</xml_diff>